<commit_message>
word is done, weird that one is Clion, other notpad
</commit_message>
<xml_diff>
--- a/ex1/dry/untitled/q1.docx
+++ b/ex1/dry/untitled/q1.docx
@@ -4,9 +4,160 @@
   <w:body>
     <w:p>
       <w:pPr>
-        <w:jc w:val="right"/>
+        <w:pStyle w:val="Heading1"/>
+        <w:bidi/>
+      </w:pPr>
+      <w:r>
         <w:rPr>
           <w:rFonts w:hint="cs"/>
+          <w:rtl/>
+        </w:rPr>
+        <w:t>מגישים:</w:t>
+      </w:r>
+      <w:r>
+        <w:rPr>
+          <w:rFonts w:hint="cs"/>
+        </w:rPr>
+        <w:t xml:space="preserve"> </w:t>
+      </w:r>
+    </w:p>
+    <w:tbl>
+      <w:tblPr>
+        <w:tblStyle w:val="TableGrid"/>
+        <w:bidiVisual/>
+        <w:tblW w:w="0" w:type="auto"/>
+        <w:tblLook w:val="04A0" w:firstRow="1" w:lastRow="0" w:firstColumn="1" w:lastColumn="0" w:noHBand="0" w:noVBand="1"/>
+      </w:tblPr>
+      <w:tblGrid>
+        <w:gridCol w:w="4675"/>
+        <w:gridCol w:w="4675"/>
+      </w:tblGrid>
+      <w:tr>
+        <w:tc>
+          <w:tcPr>
+            <w:tcW w:w="4675" w:type="dxa"/>
+          </w:tcPr>
+          <w:p>
+            <w:pPr>
+              <w:pStyle w:val="Heading1"/>
+              <w:bidi/>
+              <w:outlineLvl w:val="0"/>
+              <w:rPr>
+                <w:rFonts w:hint="cs"/>
+                <w:rtl/>
+              </w:rPr>
+            </w:pPr>
+            <w:r>
+              <w:rPr>
+                <w:rFonts w:hint="cs"/>
+                <w:rtl/>
+              </w:rPr>
+              <w:t>שי גולדנברג</w:t>
+            </w:r>
+          </w:p>
+        </w:tc>
+        <w:tc>
+          <w:tcPr>
+            <w:tcW w:w="4675" w:type="dxa"/>
+          </w:tcPr>
+          <w:p>
+            <w:pPr>
+              <w:pStyle w:val="Heading1"/>
+              <w:bidi/>
+              <w:outlineLvl w:val="0"/>
+              <w:rPr>
+                <w:rFonts w:hint="cs"/>
+                <w:rtl/>
+              </w:rPr>
+            </w:pPr>
+            <w:r>
+              <w:rPr>
+                <w:rFonts w:hint="cs"/>
+                <w:rtl/>
+              </w:rPr>
+              <w:t>שניר הורדן</w:t>
+            </w:r>
+          </w:p>
+        </w:tc>
+      </w:tr>
+      <w:tr>
+        <w:tc>
+          <w:tcPr>
+            <w:tcW w:w="4675" w:type="dxa"/>
+          </w:tcPr>
+          <w:p>
+            <w:pPr>
+              <w:pStyle w:val="Heading1"/>
+              <w:bidi/>
+              <w:outlineLvl w:val="0"/>
+              <w:rPr>
+                <w:rFonts w:hint="cs"/>
+                <w:rtl/>
+              </w:rPr>
+            </w:pPr>
+            <w:r>
+              <w:rPr>
+                <w:rFonts w:hint="cs"/>
+                <w:rtl/>
+              </w:rPr>
+              <w:t>325382919</w:t>
+            </w:r>
+          </w:p>
+        </w:tc>
+        <w:tc>
+          <w:tcPr>
+            <w:tcW w:w="4675" w:type="dxa"/>
+          </w:tcPr>
+          <w:p>
+            <w:pPr>
+              <w:pStyle w:val="Heading1"/>
+              <w:bidi/>
+              <w:outlineLvl w:val="0"/>
+              <w:rPr>
+                <w:rFonts w:hint="cs"/>
+                <w:rtl/>
+              </w:rPr>
+            </w:pPr>
+            <w:r>
+              <w:rPr>
+                <w:rFonts w:cs="Times New Roman"/>
+                <w:rtl/>
+              </w:rPr>
+              <w:t>205689581</w:t>
+            </w:r>
+          </w:p>
+        </w:tc>
+      </w:tr>
+    </w:tbl>
+    <w:p>
+      <w:pPr>
+        <w:pStyle w:val="Heading1"/>
+        <w:bidi/>
+        <w:rPr>
+          <w:rFonts w:hint="cs"/>
+        </w:rPr>
+      </w:pPr>
+    </w:p>
+    <w:p>
+      <w:pPr>
+        <w:pStyle w:val="Heading1"/>
+        <w:bidi/>
+        <w:rPr>
+          <w:rtl/>
+        </w:rPr>
+      </w:pPr>
+      <w:r>
+        <w:rPr>
+          <w:rFonts w:hint="cs"/>
+          <w:rtl/>
+        </w:rPr>
+        <w:t>2.1.1 סעיף א</w:t>
+      </w:r>
+    </w:p>
+    <w:p>
+      <w:pPr>
+        <w:bidi/>
+        <w:rPr>
           <w:rtl/>
         </w:rPr>
       </w:pPr>
@@ -71,6 +222,2678 @@
         </w:drawing>
       </w:r>
     </w:p>
+    <w:p>
+      <w:pPr>
+        <w:bidi/>
+        <w:rPr>
+          <w:rtl/>
+        </w:rPr>
+      </w:pPr>
+      <w:r>
+        <w:rPr>
+          <w:rFonts w:hint="cs"/>
+          <w:rtl/>
+        </w:rPr>
+        <w:t>קונבנציה:</w:t>
+      </w:r>
+    </w:p>
+    <w:p>
+      <w:pPr>
+        <w:pStyle w:val="ListParagraph"/>
+        <w:numPr>
+          <w:ilvl w:val="0"/>
+          <w:numId w:val="2"/>
+        </w:numPr>
+        <w:bidi/>
+      </w:pPr>
+      <w:r>
+        <w:t>d</w:t>
+      </w:r>
+      <w:r>
+        <w:rPr>
+          <w:rFonts w:hint="cs"/>
+          <w:rtl/>
+        </w:rPr>
+        <w:t xml:space="preserve"> קטנה במקום גדולה</w:t>
+      </w:r>
+    </w:p>
+    <w:p>
+      <w:pPr>
+        <w:pStyle w:val="ListParagraph"/>
+        <w:numPr>
+          <w:ilvl w:val="0"/>
+          <w:numId w:val="2"/>
+        </w:numPr>
+        <w:bidi/>
+      </w:pPr>
+      <w:r>
+        <w:t>const</w:t>
+      </w:r>
+      <w:r>
+        <w:rPr>
+          <w:rFonts w:hint="cs"/>
+          <w:rtl/>
+        </w:rPr>
+        <w:t xml:space="preserve"> לערכים בארגומנט של הפונקציה כי הם לא עומדים להשתנות.</w:t>
+      </w:r>
+    </w:p>
+    <w:p>
+      <w:pPr>
+        <w:pStyle w:val="ListParagraph"/>
+        <w:numPr>
+          <w:ilvl w:val="0"/>
+          <w:numId w:val="2"/>
+        </w:numPr>
+        <w:bidi/>
+      </w:pPr>
+      <w:r>
+        <w:t>LEN</w:t>
+      </w:r>
+      <w:r>
+        <w:rPr>
+          <w:rFonts w:hint="cs"/>
+          <w:rtl/>
+        </w:rPr>
+        <w:t xml:space="preserve"> באותיות גדולות </w:t>
+      </w:r>
+      <w:r>
+        <w:rPr>
+          <w:rFonts w:hint="cs"/>
+          <w:rtl/>
+        </w:rPr>
+        <w:t>במקום בקטנות</w:t>
+      </w:r>
+    </w:p>
+    <w:p>
+      <w:pPr>
+        <w:pStyle w:val="ListParagraph"/>
+        <w:numPr>
+          <w:ilvl w:val="0"/>
+          <w:numId w:val="2"/>
+        </w:numPr>
+        <w:bidi/>
+      </w:pPr>
+      <w:r>
+        <w:rPr>
+          <w:rFonts w:hint="cs"/>
+          <w:rtl/>
+        </w:rPr>
+        <w:t xml:space="preserve">= במקום </w:t>
+      </w:r>
+      <w:r>
+        <w:rPr>
+          <w:rFonts w:hint="cs"/>
+          <w:rtl/>
+        </w:rPr>
+        <w:t>=+ שמתאים יותר</w:t>
+      </w:r>
+    </w:p>
+    <w:p>
+      <w:pPr>
+        <w:bidi/>
+        <w:rPr>
+          <w:rtl/>
+        </w:rPr>
+      </w:pPr>
+      <w:r>
+        <w:rPr>
+          <w:rFonts w:hint="cs"/>
+          <w:rtl/>
+        </w:rPr>
+        <w:t>שגיאות תכנות:</w:t>
+      </w:r>
+    </w:p>
+    <w:p>
+      <w:pPr>
+        <w:pStyle w:val="ListParagraph"/>
+        <w:numPr>
+          <w:ilvl w:val="0"/>
+          <w:numId w:val="3"/>
+        </w:numPr>
+        <w:bidi/>
+      </w:pPr>
+      <w:r>
+        <w:t>Assert(s)</w:t>
+      </w:r>
+      <w:r>
+        <w:rPr>
+          <w:rFonts w:hint="cs"/>
+          <w:rtl/>
+        </w:rPr>
+        <w:t xml:space="preserve"> במקום לבדוק ששונה מ</w:t>
+      </w:r>
+      <w:r>
+        <w:t>NULL</w:t>
+      </w:r>
+      <w:r>
+        <w:rPr>
+          <w:rFonts w:hint="cs"/>
+          <w:rtl/>
+        </w:rPr>
+        <w:t xml:space="preserve"> באמת גם לא בדיבאג.</w:t>
+      </w:r>
+    </w:p>
+    <w:p>
+      <w:pPr>
+        <w:pStyle w:val="ListParagraph"/>
+        <w:numPr>
+          <w:ilvl w:val="0"/>
+          <w:numId w:val="3"/>
+        </w:numPr>
+        <w:bidi/>
+      </w:pPr>
+      <w:r>
+        <w:t>S</w:t>
+      </w:r>
+      <w:r>
+        <w:rPr>
+          <w:rFonts w:hint="cs"/>
+          <w:rtl/>
+        </w:rPr>
+        <w:t xml:space="preserve">* במקום </w:t>
+      </w:r>
+      <w:r>
+        <w:t>s</w:t>
+      </w:r>
+    </w:p>
+    <w:p>
+      <w:pPr>
+        <w:pStyle w:val="ListParagraph"/>
+        <w:numPr>
+          <w:ilvl w:val="0"/>
+          <w:numId w:val="3"/>
+        </w:numPr>
+        <w:bidi/>
+      </w:pPr>
+      <w:r>
+        <w:rPr>
+          <w:rFonts w:hint="cs"/>
+          <w:rtl/>
+        </w:rPr>
+        <w:t xml:space="preserve">הגודל של המאלוק לא טוב, צריך להתחשב ב+1 לתו האחרון ולהכפיל בגודל של </w:t>
+      </w:r>
+      <w:r>
+        <w:t>char</w:t>
+      </w:r>
+    </w:p>
+    <w:p>
+      <w:pPr>
+        <w:pStyle w:val="ListParagraph"/>
+        <w:numPr>
+          <w:ilvl w:val="0"/>
+          <w:numId w:val="3"/>
+        </w:numPr>
+        <w:bidi/>
+      </w:pPr>
+      <w:r>
+        <w:rPr>
+          <w:rFonts w:hint="cs"/>
+          <w:rtl/>
+        </w:rPr>
+        <w:t>שוב, צריך באמת לבדוק שהזיכרון הצליח גם במצב שלא דיבאג</w:t>
+      </w:r>
+    </w:p>
+    <w:p>
+      <w:pPr>
+        <w:pStyle w:val="ListParagraph"/>
+        <w:numPr>
+          <w:ilvl w:val="0"/>
+          <w:numId w:val="3"/>
+        </w:numPr>
+        <w:bidi/>
+      </w:pPr>
+      <w:r>
+        <w:t>Out</w:t>
+      </w:r>
+      <w:r>
+        <w:rPr>
+          <w:rFonts w:hint="cs"/>
+          <w:rtl/>
+        </w:rPr>
+        <w:t xml:space="preserve"> זה סוף המחרוזת במקום תחילתה</w:t>
+      </w:r>
+    </w:p>
+    <w:p>
+      <w:pPr>
+        <w:pStyle w:val="Heading1"/>
+        <w:bidi/>
+        <w:rPr>
+          <w:rtl/>
+        </w:rPr>
+      </w:pPr>
+      <w:r>
+        <w:rPr>
+          <w:rFonts w:hint="cs"/>
+          <w:rtl/>
+        </w:rPr>
+        <w:lastRenderedPageBreak/>
+        <w:t>2.1.</w:t>
+      </w:r>
+      <w:r>
+        <w:rPr>
+          <w:rFonts w:hint="cs"/>
+          <w:rtl/>
+        </w:rPr>
+        <w:t>2</w:t>
+      </w:r>
+      <w:r>
+        <w:rPr>
+          <w:rFonts w:hint="cs"/>
+          <w:rtl/>
+        </w:rPr>
+        <w:t xml:space="preserve"> סעיף </w:t>
+      </w:r>
+      <w:r>
+        <w:rPr>
+          <w:rFonts w:hint="cs"/>
+          <w:rtl/>
+        </w:rPr>
+        <w:t>ב</w:t>
+      </w:r>
+    </w:p>
+    <w:p>
+      <w:pPr>
+        <w:bidi/>
+      </w:pPr>
+      <w:r>
+        <w:rPr>
+          <w:noProof/>
+        </w:rPr>
+        <w:drawing>
+          <wp:inline distT="0" distB="0" distL="0" distR="0" wp14:anchorId="4FC4A4F8" wp14:editId="026DE18A">
+            <wp:extent cx="5943600" cy="2797810"/>
+            <wp:effectExtent l="0" t="0" r="0" b="2540"/>
+            <wp:docPr id="3" name="Picture 3" descr="Text&#10;&#10;Description automatically generated"/>
+            <wp:cNvGraphicFramePr>
+              <a:graphicFrameLocks xmlns:a="http://schemas.openxmlformats.org/drawingml/2006/main" noChangeAspect="1"/>
+            </wp:cNvGraphicFramePr>
+            <a:graphic xmlns:a="http://schemas.openxmlformats.org/drawingml/2006/main">
+              <a:graphicData uri="http://schemas.openxmlformats.org/drawingml/2006/picture">
+                <pic:pic xmlns:pic="http://schemas.openxmlformats.org/drawingml/2006/picture">
+                  <pic:nvPicPr>
+                    <pic:cNvPr id="3" name="Picture 3" descr="Text&#10;&#10;Description automatically generated"/>
+                    <pic:cNvPicPr/>
+                  </pic:nvPicPr>
+                  <pic:blipFill>
+                    <a:blip r:embed="rId6"/>
+                    <a:stretch>
+                      <a:fillRect/>
+                    </a:stretch>
+                  </pic:blipFill>
+                  <pic:spPr>
+                    <a:xfrm>
+                      <a:off x="0" y="0"/>
+                      <a:ext cx="5943600" cy="2797810"/>
+                    </a:xfrm>
+                    <a:prstGeom prst="rect">
+                      <a:avLst/>
+                    </a:prstGeom>
+                  </pic:spPr>
+                </pic:pic>
+              </a:graphicData>
+            </a:graphic>
+          </wp:inline>
+        </w:drawing>
+      </w:r>
+    </w:p>
+    <w:p>
+      <w:pPr>
+        <w:pStyle w:val="Heading1"/>
+        <w:bidi/>
+      </w:pPr>
+      <w:r>
+        <w:t xml:space="preserve">2.2 </w:t>
+      </w:r>
+      <w:r>
+        <w:rPr>
+          <w:rtl/>
+        </w:rPr>
+        <w:t>מיזוג רשימות מקושרות ממוינות</w:t>
+      </w:r>
+    </w:p>
+    <w:p>
+      <w:pPr>
+        <w:shd w:val="clear" w:color="auto" w:fill="2B2B2B"/>
+        <w:tabs>
+          <w:tab w:val="left" w:pos="916"/>
+          <w:tab w:val="left" w:pos="1832"/>
+          <w:tab w:val="left" w:pos="2748"/>
+          <w:tab w:val="left" w:pos="3664"/>
+          <w:tab w:val="left" w:pos="4580"/>
+          <w:tab w:val="left" w:pos="5496"/>
+          <w:tab w:val="left" w:pos="6412"/>
+          <w:tab w:val="left" w:pos="7328"/>
+          <w:tab w:val="left" w:pos="8244"/>
+          <w:tab w:val="left" w:pos="9160"/>
+          <w:tab w:val="left" w:pos="10076"/>
+          <w:tab w:val="left" w:pos="10992"/>
+          <w:tab w:val="left" w:pos="11908"/>
+          <w:tab w:val="left" w:pos="12824"/>
+          <w:tab w:val="left" w:pos="13740"/>
+          <w:tab w:val="left" w:pos="14656"/>
+        </w:tabs>
+        <w:spacing w:after="0" w:line="240" w:lineRule="auto"/>
+        <w:rPr>
+          <w:rFonts w:ascii="Courier New" w:eastAsia="Times New Roman" w:hAnsi="Courier New" w:cs="Courier New"/>
+          <w:color w:val="A9B7C6"/>
+          <w:sz w:val="20"/>
+          <w:szCs w:val="20"/>
+        </w:rPr>
+      </w:pPr>
+      <w:r>
+        <w:rPr>
+          <w:rFonts w:ascii="Courier New" w:eastAsia="Times New Roman" w:hAnsi="Courier New" w:cs="Courier New"/>
+          <w:color w:val="CC7832"/>
+          <w:sz w:val="20"/>
+          <w:szCs w:val="20"/>
+        </w:rPr>
+        <w:t xml:space="preserve">void </w:t>
+      </w:r>
+      <w:r>
+        <w:rPr>
+          <w:rFonts w:ascii="Courier New" w:eastAsia="Times New Roman" w:hAnsi="Courier New" w:cs="Courier New"/>
+          <w:color w:val="FFC66D"/>
+          <w:sz w:val="20"/>
+          <w:szCs w:val="20"/>
+        </w:rPr>
+        <w:t>listDestroy</w:t>
+      </w:r>
+      <w:r>
+        <w:rPr>
+          <w:rFonts w:ascii="Courier New" w:eastAsia="Times New Roman" w:hAnsi="Courier New" w:cs="Courier New"/>
+          <w:color w:val="A9B7C6"/>
+          <w:sz w:val="20"/>
+          <w:szCs w:val="20"/>
+        </w:rPr>
+        <w:t>(</w:t>
+      </w:r>
+      <w:r>
+        <w:rPr>
+          <w:rFonts w:ascii="Courier New" w:eastAsia="Times New Roman" w:hAnsi="Courier New" w:cs="Courier New"/>
+          <w:color w:val="B9BCD1"/>
+          <w:sz w:val="20"/>
+          <w:szCs w:val="20"/>
+        </w:rPr>
+        <w:t xml:space="preserve">Node </w:t>
+      </w:r>
+      <w:r>
+        <w:rPr>
+          <w:rFonts w:ascii="Courier New" w:eastAsia="Times New Roman" w:hAnsi="Courier New" w:cs="Courier New"/>
+          <w:color w:val="A9B7C6"/>
+          <w:sz w:val="20"/>
+          <w:szCs w:val="20"/>
+        </w:rPr>
+        <w:t>start){</w:t>
+      </w:r>
+      <w:r>
+        <w:rPr>
+          <w:rFonts w:ascii="Courier New" w:eastAsia="Times New Roman" w:hAnsi="Courier New" w:cs="Courier New"/>
+          <w:color w:val="A9B7C6"/>
+          <w:sz w:val="20"/>
+          <w:szCs w:val="20"/>
+        </w:rPr>
+        <w:br/>
+        <w:t xml:space="preserve">    </w:t>
+      </w:r>
+      <w:r>
+        <w:rPr>
+          <w:rFonts w:ascii="Courier New" w:eastAsia="Times New Roman" w:hAnsi="Courier New" w:cs="Courier New"/>
+          <w:color w:val="B9BCD1"/>
+          <w:sz w:val="20"/>
+          <w:szCs w:val="20"/>
+        </w:rPr>
+        <w:t xml:space="preserve">Node </w:t>
+      </w:r>
+      <w:r>
+        <w:rPr>
+          <w:rFonts w:ascii="Courier New" w:eastAsia="Times New Roman" w:hAnsi="Courier New" w:cs="Courier New"/>
+          <w:color w:val="A9B7C6"/>
+          <w:sz w:val="20"/>
+          <w:szCs w:val="20"/>
+        </w:rPr>
+        <w:t>run</w:t>
+      </w:r>
+      <w:r>
+        <w:rPr>
+          <w:rFonts w:ascii="Courier New" w:eastAsia="Times New Roman" w:hAnsi="Courier New" w:cs="Courier New"/>
+          <w:color w:val="CC7832"/>
+          <w:sz w:val="20"/>
+          <w:szCs w:val="20"/>
+        </w:rPr>
+        <w:t>;</w:t>
+      </w:r>
+      <w:r>
+        <w:rPr>
+          <w:rFonts w:ascii="Courier New" w:eastAsia="Times New Roman" w:hAnsi="Courier New" w:cs="Courier New"/>
+          <w:color w:val="CC7832"/>
+          <w:sz w:val="20"/>
+          <w:szCs w:val="20"/>
+        </w:rPr>
+        <w:br/>
+        <w:t xml:space="preserve">    do </w:t>
+      </w:r>
+      <w:r>
+        <w:rPr>
+          <w:rFonts w:ascii="Courier New" w:eastAsia="Times New Roman" w:hAnsi="Courier New" w:cs="Courier New"/>
+          <w:color w:val="A9B7C6"/>
+          <w:sz w:val="20"/>
+          <w:szCs w:val="20"/>
+        </w:rPr>
+        <w:t>{</w:t>
+      </w:r>
+      <w:r>
+        <w:rPr>
+          <w:rFonts w:ascii="Courier New" w:eastAsia="Times New Roman" w:hAnsi="Courier New" w:cs="Courier New"/>
+          <w:color w:val="A9B7C6"/>
+          <w:sz w:val="20"/>
+          <w:szCs w:val="20"/>
+        </w:rPr>
+        <w:br/>
+        <w:t xml:space="preserve">        run = start-&gt;</w:t>
+      </w:r>
+      <w:r>
+        <w:rPr>
+          <w:rFonts w:ascii="Courier New" w:eastAsia="Times New Roman" w:hAnsi="Courier New" w:cs="Courier New"/>
+          <w:color w:val="9373A5"/>
+          <w:sz w:val="20"/>
+          <w:szCs w:val="20"/>
+        </w:rPr>
+        <w:t>next</w:t>
+      </w:r>
+      <w:r>
+        <w:rPr>
+          <w:rFonts w:ascii="Courier New" w:eastAsia="Times New Roman" w:hAnsi="Courier New" w:cs="Courier New"/>
+          <w:color w:val="CC7832"/>
+          <w:sz w:val="20"/>
+          <w:szCs w:val="20"/>
+        </w:rPr>
+        <w:t>;</w:t>
+      </w:r>
+      <w:r>
+        <w:rPr>
+          <w:rFonts w:ascii="Courier New" w:eastAsia="Times New Roman" w:hAnsi="Courier New" w:cs="Courier New"/>
+          <w:color w:val="CC7832"/>
+          <w:sz w:val="20"/>
+          <w:szCs w:val="20"/>
+        </w:rPr>
+        <w:br/>
+        <w:t xml:space="preserve">        </w:t>
+      </w:r>
+      <w:r>
+        <w:rPr>
+          <w:rFonts w:ascii="Courier New" w:eastAsia="Times New Roman" w:hAnsi="Courier New" w:cs="Courier New"/>
+          <w:color w:val="A9B7C6"/>
+          <w:sz w:val="20"/>
+          <w:szCs w:val="20"/>
+        </w:rPr>
+        <w:t>deleteNode(start)</w:t>
+      </w:r>
+      <w:r>
+        <w:rPr>
+          <w:rFonts w:ascii="Courier New" w:eastAsia="Times New Roman" w:hAnsi="Courier New" w:cs="Courier New"/>
+          <w:color w:val="CC7832"/>
+          <w:sz w:val="20"/>
+          <w:szCs w:val="20"/>
+        </w:rPr>
+        <w:t>;</w:t>
+      </w:r>
+      <w:r>
+        <w:rPr>
+          <w:rFonts w:ascii="Courier New" w:eastAsia="Times New Roman" w:hAnsi="Courier New" w:cs="Courier New"/>
+          <w:color w:val="CC7832"/>
+          <w:sz w:val="20"/>
+          <w:szCs w:val="20"/>
+        </w:rPr>
+        <w:br/>
+        <w:t xml:space="preserve">        </w:t>
+      </w:r>
+      <w:r>
+        <w:rPr>
+          <w:rFonts w:ascii="Courier New" w:eastAsia="Times New Roman" w:hAnsi="Courier New" w:cs="Courier New"/>
+          <w:color w:val="A9B7C6"/>
+          <w:sz w:val="20"/>
+          <w:szCs w:val="20"/>
+        </w:rPr>
+        <w:t>start = run</w:t>
+      </w:r>
+      <w:r>
+        <w:rPr>
+          <w:rFonts w:ascii="Courier New" w:eastAsia="Times New Roman" w:hAnsi="Courier New" w:cs="Courier New"/>
+          <w:color w:val="CC7832"/>
+          <w:sz w:val="20"/>
+          <w:szCs w:val="20"/>
+        </w:rPr>
+        <w:t>;</w:t>
+      </w:r>
+      <w:r>
+        <w:rPr>
+          <w:rFonts w:ascii="Courier New" w:eastAsia="Times New Roman" w:hAnsi="Courier New" w:cs="Courier New"/>
+          <w:color w:val="CC7832"/>
+          <w:sz w:val="20"/>
+          <w:szCs w:val="20"/>
+        </w:rPr>
+        <w:br/>
+        <w:t xml:space="preserve">    </w:t>
+      </w:r>
+      <w:r>
+        <w:rPr>
+          <w:rFonts w:ascii="Courier New" w:eastAsia="Times New Roman" w:hAnsi="Courier New" w:cs="Courier New"/>
+          <w:color w:val="A9B7C6"/>
+          <w:sz w:val="20"/>
+          <w:szCs w:val="20"/>
+        </w:rPr>
+        <w:t>}</w:t>
+      </w:r>
+      <w:r>
+        <w:rPr>
+          <w:rFonts w:ascii="Courier New" w:eastAsia="Times New Roman" w:hAnsi="Courier New" w:cs="Courier New"/>
+          <w:color w:val="A9B7C6"/>
+          <w:sz w:val="20"/>
+          <w:szCs w:val="20"/>
+        </w:rPr>
+        <w:br/>
+        <w:t xml:space="preserve">    </w:t>
+      </w:r>
+      <w:r>
+        <w:rPr>
+          <w:rFonts w:ascii="Courier New" w:eastAsia="Times New Roman" w:hAnsi="Courier New" w:cs="Courier New"/>
+          <w:color w:val="CC7832"/>
+          <w:sz w:val="20"/>
+          <w:szCs w:val="20"/>
+        </w:rPr>
+        <w:t xml:space="preserve">while </w:t>
+      </w:r>
+      <w:r>
+        <w:rPr>
+          <w:rFonts w:ascii="Courier New" w:eastAsia="Times New Roman" w:hAnsi="Courier New" w:cs="Courier New"/>
+          <w:color w:val="A9B7C6"/>
+          <w:sz w:val="20"/>
+          <w:szCs w:val="20"/>
+        </w:rPr>
+        <w:t xml:space="preserve">(run != </w:t>
+      </w:r>
+      <w:r>
+        <w:rPr>
+          <w:rFonts w:ascii="Courier New" w:eastAsia="Times New Roman" w:hAnsi="Courier New" w:cs="Courier New"/>
+          <w:color w:val="908B25"/>
+          <w:sz w:val="20"/>
+          <w:szCs w:val="20"/>
+        </w:rPr>
+        <w:t>NULL</w:t>
+      </w:r>
+      <w:r>
+        <w:rPr>
+          <w:rFonts w:ascii="Courier New" w:eastAsia="Times New Roman" w:hAnsi="Courier New" w:cs="Courier New"/>
+          <w:color w:val="A9B7C6"/>
+          <w:sz w:val="20"/>
+          <w:szCs w:val="20"/>
+        </w:rPr>
+        <w:t>)</w:t>
+      </w:r>
+      <w:r>
+        <w:rPr>
+          <w:rFonts w:ascii="Courier New" w:eastAsia="Times New Roman" w:hAnsi="Courier New" w:cs="Courier New"/>
+          <w:color w:val="CC7832"/>
+          <w:sz w:val="20"/>
+          <w:szCs w:val="20"/>
+        </w:rPr>
+        <w:t>;</w:t>
+      </w:r>
+      <w:r>
+        <w:rPr>
+          <w:rFonts w:ascii="Courier New" w:eastAsia="Times New Roman" w:hAnsi="Courier New" w:cs="Courier New"/>
+          <w:color w:val="CC7832"/>
+          <w:sz w:val="20"/>
+          <w:szCs w:val="20"/>
+        </w:rPr>
+        <w:br/>
+      </w:r>
+      <w:r>
+        <w:rPr>
+          <w:rFonts w:ascii="Courier New" w:eastAsia="Times New Roman" w:hAnsi="Courier New" w:cs="Courier New"/>
+          <w:color w:val="A9B7C6"/>
+          <w:sz w:val="20"/>
+          <w:szCs w:val="20"/>
+        </w:rPr>
+        <w:t>}</w:t>
+      </w:r>
+      <w:r>
+        <w:rPr>
+          <w:rFonts w:ascii="Courier New" w:eastAsia="Times New Roman" w:hAnsi="Courier New" w:cs="Courier New"/>
+          <w:color w:val="A9B7C6"/>
+          <w:sz w:val="20"/>
+          <w:szCs w:val="20"/>
+        </w:rPr>
+        <w:br/>
+      </w:r>
+      <w:r>
+        <w:rPr>
+          <w:rFonts w:ascii="Courier New" w:eastAsia="Times New Roman" w:hAnsi="Courier New" w:cs="Courier New"/>
+          <w:color w:val="CC7832"/>
+          <w:sz w:val="20"/>
+          <w:szCs w:val="20"/>
+        </w:rPr>
+        <w:t xml:space="preserve">void </w:t>
+      </w:r>
+      <w:r>
+        <w:rPr>
+          <w:rFonts w:ascii="Courier New" w:eastAsia="Times New Roman" w:hAnsi="Courier New" w:cs="Courier New"/>
+          <w:color w:val="FFC66D"/>
+          <w:sz w:val="20"/>
+          <w:szCs w:val="20"/>
+        </w:rPr>
+        <w:t>addNodeAndPromoteList</w:t>
+      </w:r>
+      <w:r>
+        <w:rPr>
+          <w:rFonts w:ascii="Courier New" w:eastAsia="Times New Roman" w:hAnsi="Courier New" w:cs="Courier New"/>
+          <w:color w:val="A9B7C6"/>
+          <w:sz w:val="20"/>
+          <w:szCs w:val="20"/>
+        </w:rPr>
+        <w:t>(</w:t>
+      </w:r>
+      <w:r>
+        <w:rPr>
+          <w:rFonts w:ascii="Courier New" w:eastAsia="Times New Roman" w:hAnsi="Courier New" w:cs="Courier New"/>
+          <w:color w:val="B9BCD1"/>
+          <w:sz w:val="20"/>
+          <w:szCs w:val="20"/>
+        </w:rPr>
+        <w:t xml:space="preserve">Node </w:t>
+      </w:r>
+      <w:r>
+        <w:rPr>
+          <w:rFonts w:ascii="Courier New" w:eastAsia="Times New Roman" w:hAnsi="Courier New" w:cs="Courier New"/>
+          <w:color w:val="A9B7C6"/>
+          <w:sz w:val="20"/>
+          <w:szCs w:val="20"/>
+        </w:rPr>
+        <w:t>list</w:t>
+      </w:r>
+      <w:r>
+        <w:rPr>
+          <w:rFonts w:ascii="Courier New" w:eastAsia="Times New Roman" w:hAnsi="Courier New" w:cs="Courier New"/>
+          <w:color w:val="CC7832"/>
+          <w:sz w:val="20"/>
+          <w:szCs w:val="20"/>
+        </w:rPr>
+        <w:t>,</w:t>
+      </w:r>
+      <w:r>
+        <w:rPr>
+          <w:rFonts w:ascii="Courier New" w:eastAsia="Times New Roman" w:hAnsi="Courier New" w:cs="Courier New"/>
+          <w:color w:val="CC7832"/>
+          <w:sz w:val="20"/>
+          <w:szCs w:val="20"/>
+        </w:rPr>
+        <w:t xml:space="preserve"> </w:t>
+      </w:r>
+      <w:r>
+        <w:rPr>
+          <w:rFonts w:ascii="Courier New" w:eastAsia="Times New Roman" w:hAnsi="Courier New" w:cs="Courier New"/>
+          <w:color w:val="B9BCD1"/>
+          <w:sz w:val="20"/>
+          <w:szCs w:val="20"/>
+        </w:rPr>
+        <w:t xml:space="preserve">Node </w:t>
+      </w:r>
+      <w:r>
+        <w:rPr>
+          <w:rFonts w:ascii="Courier New" w:eastAsia="Times New Roman" w:hAnsi="Courier New" w:cs="Courier New"/>
+          <w:color w:val="A9B7C6"/>
+          <w:sz w:val="20"/>
+          <w:szCs w:val="20"/>
+        </w:rPr>
+        <w:t>*toBeAddedAndPromoted){</w:t>
+      </w:r>
+      <w:r>
+        <w:rPr>
+          <w:rFonts w:ascii="Courier New" w:eastAsia="Times New Roman" w:hAnsi="Courier New" w:cs="Courier New"/>
+          <w:color w:val="A9B7C6"/>
+          <w:sz w:val="20"/>
+          <w:szCs w:val="20"/>
+        </w:rPr>
+        <w:br/>
+        <w:t xml:space="preserve">    list-&gt;</w:t>
+      </w:r>
+      <w:r>
+        <w:rPr>
+          <w:rFonts w:ascii="Courier New" w:eastAsia="Times New Roman" w:hAnsi="Courier New" w:cs="Courier New"/>
+          <w:color w:val="9373A5"/>
+          <w:sz w:val="20"/>
+          <w:szCs w:val="20"/>
+        </w:rPr>
+        <w:t xml:space="preserve">x </w:t>
+      </w:r>
+      <w:r>
+        <w:rPr>
+          <w:rFonts w:ascii="Courier New" w:eastAsia="Times New Roman" w:hAnsi="Courier New" w:cs="Courier New"/>
+          <w:color w:val="A9B7C6"/>
+          <w:sz w:val="20"/>
+          <w:szCs w:val="20"/>
+        </w:rPr>
+        <w:t>= (*toBeAddedAndPromoted)-&gt;</w:t>
+      </w:r>
+      <w:r>
+        <w:rPr>
+          <w:rFonts w:ascii="Courier New" w:eastAsia="Times New Roman" w:hAnsi="Courier New" w:cs="Courier New"/>
+          <w:color w:val="9373A5"/>
+          <w:sz w:val="20"/>
+          <w:szCs w:val="20"/>
+        </w:rPr>
+        <w:t>x</w:t>
+      </w:r>
+      <w:r>
+        <w:rPr>
+          <w:rFonts w:ascii="Courier New" w:eastAsia="Times New Roman" w:hAnsi="Courier New" w:cs="Courier New"/>
+          <w:color w:val="CC7832"/>
+          <w:sz w:val="20"/>
+          <w:szCs w:val="20"/>
+        </w:rPr>
+        <w:t>;</w:t>
+      </w:r>
+      <w:r>
+        <w:rPr>
+          <w:rFonts w:ascii="Courier New" w:eastAsia="Times New Roman" w:hAnsi="Courier New" w:cs="Courier New"/>
+          <w:color w:val="CC7832"/>
+          <w:sz w:val="20"/>
+          <w:szCs w:val="20"/>
+        </w:rPr>
+        <w:br/>
+        <w:t xml:space="preserve">    </w:t>
+      </w:r>
+      <w:r>
+        <w:rPr>
+          <w:rFonts w:ascii="Courier New" w:eastAsia="Times New Roman" w:hAnsi="Courier New" w:cs="Courier New"/>
+          <w:color w:val="A9B7C6"/>
+          <w:sz w:val="20"/>
+          <w:szCs w:val="20"/>
+        </w:rPr>
+        <w:t>*toBeAddedAndPromoted = (*toBeAddedAndPromoted)-&gt;</w:t>
+      </w:r>
+      <w:r>
+        <w:rPr>
+          <w:rFonts w:ascii="Courier New" w:eastAsia="Times New Roman" w:hAnsi="Courier New" w:cs="Courier New"/>
+          <w:color w:val="9373A5"/>
+          <w:sz w:val="20"/>
+          <w:szCs w:val="20"/>
+        </w:rPr>
+        <w:t>next</w:t>
+      </w:r>
+      <w:r>
+        <w:rPr>
+          <w:rFonts w:ascii="Courier New" w:eastAsia="Times New Roman" w:hAnsi="Courier New" w:cs="Courier New"/>
+          <w:color w:val="CC7832"/>
+          <w:sz w:val="20"/>
+          <w:szCs w:val="20"/>
+        </w:rPr>
+        <w:t>;</w:t>
+      </w:r>
+      <w:r>
+        <w:rPr>
+          <w:rFonts w:ascii="Courier New" w:eastAsia="Times New Roman" w:hAnsi="Courier New" w:cs="Courier New"/>
+          <w:color w:val="CC7832"/>
+          <w:sz w:val="20"/>
+          <w:szCs w:val="20"/>
+        </w:rPr>
+        <w:br/>
+      </w:r>
+      <w:r>
+        <w:rPr>
+          <w:rFonts w:ascii="Courier New" w:eastAsia="Times New Roman" w:hAnsi="Courier New" w:cs="Courier New"/>
+          <w:color w:val="A9B7C6"/>
+          <w:sz w:val="20"/>
+          <w:szCs w:val="20"/>
+        </w:rPr>
+        <w:t>}</w:t>
+      </w:r>
+      <w:r>
+        <w:rPr>
+          <w:rFonts w:ascii="Courier New" w:eastAsia="Times New Roman" w:hAnsi="Courier New" w:cs="Courier New"/>
+          <w:color w:val="A9B7C6"/>
+          <w:sz w:val="20"/>
+          <w:szCs w:val="20"/>
+        </w:rPr>
+        <w:br/>
+      </w:r>
+      <w:r>
+        <w:rPr>
+          <w:rFonts w:ascii="Courier New" w:eastAsia="Times New Roman" w:hAnsi="Courier New" w:cs="Courier New"/>
+          <w:color w:val="B9BCD1"/>
+          <w:sz w:val="20"/>
+          <w:szCs w:val="20"/>
+        </w:rPr>
+        <w:t xml:space="preserve">ErrorCode </w:t>
+      </w:r>
+      <w:r>
+        <w:rPr>
+          <w:rFonts w:ascii="Courier New" w:eastAsia="Times New Roman" w:hAnsi="Courier New" w:cs="Courier New"/>
+          <w:color w:val="FFC66D"/>
+          <w:sz w:val="20"/>
+          <w:szCs w:val="20"/>
+        </w:rPr>
+        <w:t>mergeSortedLists</w:t>
+      </w:r>
+      <w:r>
+        <w:rPr>
+          <w:rFonts w:ascii="Courier New" w:eastAsia="Times New Roman" w:hAnsi="Courier New" w:cs="Courier New"/>
+          <w:color w:val="A9B7C6"/>
+          <w:sz w:val="20"/>
+          <w:szCs w:val="20"/>
+        </w:rPr>
+        <w:t xml:space="preserve">( </w:t>
+      </w:r>
+      <w:r>
+        <w:rPr>
+          <w:rFonts w:ascii="Courier New" w:eastAsia="Times New Roman" w:hAnsi="Courier New" w:cs="Courier New"/>
+          <w:color w:val="B9BCD1"/>
+          <w:sz w:val="20"/>
+          <w:szCs w:val="20"/>
+        </w:rPr>
+        <w:t xml:space="preserve">Node </w:t>
+      </w:r>
+      <w:r>
+        <w:rPr>
+          <w:rFonts w:ascii="Courier New" w:eastAsia="Times New Roman" w:hAnsi="Courier New" w:cs="Courier New"/>
+          <w:color w:val="A9B7C6"/>
+          <w:sz w:val="20"/>
+          <w:szCs w:val="20"/>
+        </w:rPr>
+        <w:t>list1</w:t>
+      </w:r>
+      <w:r>
+        <w:rPr>
+          <w:rFonts w:ascii="Courier New" w:eastAsia="Times New Roman" w:hAnsi="Courier New" w:cs="Courier New"/>
+          <w:color w:val="CC7832"/>
+          <w:sz w:val="20"/>
+          <w:szCs w:val="20"/>
+        </w:rPr>
+        <w:t xml:space="preserve">, </w:t>
+      </w:r>
+      <w:r>
+        <w:rPr>
+          <w:rFonts w:ascii="Courier New" w:eastAsia="Times New Roman" w:hAnsi="Courier New" w:cs="Courier New"/>
+          <w:color w:val="B9BCD1"/>
+          <w:sz w:val="20"/>
+          <w:szCs w:val="20"/>
+        </w:rPr>
+        <w:t xml:space="preserve">Node </w:t>
+      </w:r>
+      <w:r>
+        <w:rPr>
+          <w:rFonts w:ascii="Courier New" w:eastAsia="Times New Roman" w:hAnsi="Courier New" w:cs="Courier New"/>
+          <w:color w:val="A9B7C6"/>
+          <w:sz w:val="20"/>
+          <w:szCs w:val="20"/>
+        </w:rPr>
+        <w:t>list2</w:t>
+      </w:r>
+      <w:r>
+        <w:rPr>
+          <w:rFonts w:ascii="Courier New" w:eastAsia="Times New Roman" w:hAnsi="Courier New" w:cs="Courier New"/>
+          <w:color w:val="CC7832"/>
+          <w:sz w:val="20"/>
+          <w:szCs w:val="20"/>
+        </w:rPr>
+        <w:t xml:space="preserve">, </w:t>
+      </w:r>
+      <w:r>
+        <w:rPr>
+          <w:rFonts w:ascii="Courier New" w:eastAsia="Times New Roman" w:hAnsi="Courier New" w:cs="Courier New"/>
+          <w:color w:val="B9BCD1"/>
+          <w:sz w:val="20"/>
+          <w:szCs w:val="20"/>
+        </w:rPr>
+        <w:t xml:space="preserve">Node </w:t>
+      </w:r>
+      <w:r>
+        <w:rPr>
+          <w:rFonts w:ascii="Courier New" w:eastAsia="Times New Roman" w:hAnsi="Courier New" w:cs="Courier New"/>
+          <w:color w:val="A9B7C6"/>
+          <w:sz w:val="20"/>
+          <w:szCs w:val="20"/>
+        </w:rPr>
+        <w:t>*mergedOut){</w:t>
+      </w:r>
+      <w:r>
+        <w:rPr>
+          <w:rFonts w:ascii="Courier New" w:eastAsia="Times New Roman" w:hAnsi="Courier New" w:cs="Courier New"/>
+          <w:color w:val="A9B7C6"/>
+          <w:sz w:val="20"/>
+          <w:szCs w:val="20"/>
+        </w:rPr>
+        <w:br/>
+        <w:t xml:space="preserve">    </w:t>
+      </w:r>
+      <w:r>
+        <w:rPr>
+          <w:rFonts w:ascii="Courier New" w:eastAsia="Times New Roman" w:hAnsi="Courier New" w:cs="Courier New"/>
+          <w:color w:val="CC7832"/>
+          <w:sz w:val="20"/>
+          <w:szCs w:val="20"/>
+        </w:rPr>
+        <w:t>if</w:t>
+      </w:r>
+      <w:r>
+        <w:rPr>
+          <w:rFonts w:ascii="Courier New" w:eastAsia="Times New Roman" w:hAnsi="Courier New" w:cs="Courier New"/>
+          <w:color w:val="A9B7C6"/>
+          <w:sz w:val="20"/>
+          <w:szCs w:val="20"/>
+        </w:rPr>
+        <w:t xml:space="preserve">(list1 == </w:t>
+      </w:r>
+      <w:r>
+        <w:rPr>
+          <w:rFonts w:ascii="Courier New" w:eastAsia="Times New Roman" w:hAnsi="Courier New" w:cs="Courier New"/>
+          <w:color w:val="908B25"/>
+          <w:sz w:val="20"/>
+          <w:szCs w:val="20"/>
+        </w:rPr>
+        <w:t xml:space="preserve">NULL </w:t>
+      </w:r>
+      <w:r>
+        <w:rPr>
+          <w:rFonts w:ascii="Courier New" w:eastAsia="Times New Roman" w:hAnsi="Courier New" w:cs="Courier New"/>
+          <w:color w:val="A9B7C6"/>
+          <w:sz w:val="20"/>
+          <w:szCs w:val="20"/>
+        </w:rPr>
+        <w:t xml:space="preserve">|| list2 == </w:t>
+      </w:r>
+      <w:r>
+        <w:rPr>
+          <w:rFonts w:ascii="Courier New" w:eastAsia="Times New Roman" w:hAnsi="Courier New" w:cs="Courier New"/>
+          <w:color w:val="908B25"/>
+          <w:sz w:val="20"/>
+          <w:szCs w:val="20"/>
+        </w:rPr>
+        <w:t xml:space="preserve">NULL </w:t>
+      </w:r>
+      <w:r>
+        <w:rPr>
+          <w:rFonts w:ascii="Courier New" w:eastAsia="Times New Roman" w:hAnsi="Courier New" w:cs="Courier New"/>
+          <w:color w:val="A9B7C6"/>
+          <w:sz w:val="20"/>
+          <w:szCs w:val="20"/>
+        </w:rPr>
+        <w:t xml:space="preserve">|| mergedOut == </w:t>
+      </w:r>
+      <w:r>
+        <w:rPr>
+          <w:rFonts w:ascii="Courier New" w:eastAsia="Times New Roman" w:hAnsi="Courier New" w:cs="Courier New"/>
+          <w:color w:val="908B25"/>
+          <w:sz w:val="20"/>
+          <w:szCs w:val="20"/>
+        </w:rPr>
+        <w:t>NULL</w:t>
+      </w:r>
+      <w:r>
+        <w:rPr>
+          <w:rFonts w:ascii="Courier New" w:eastAsia="Times New Roman" w:hAnsi="Courier New" w:cs="Courier New"/>
+          <w:color w:val="A9B7C6"/>
+          <w:sz w:val="20"/>
+          <w:szCs w:val="20"/>
+        </w:rPr>
+        <w:t>){</w:t>
+      </w:r>
+      <w:r>
+        <w:rPr>
+          <w:rFonts w:ascii="Courier New" w:eastAsia="Times New Roman" w:hAnsi="Courier New" w:cs="Courier New"/>
+          <w:color w:val="A9B7C6"/>
+          <w:sz w:val="20"/>
+          <w:szCs w:val="20"/>
+        </w:rPr>
+        <w:br/>
+        <w:t xml:space="preserve">        </w:t>
+      </w:r>
+      <w:r>
+        <w:rPr>
+          <w:rFonts w:ascii="Courier New" w:eastAsia="Times New Roman" w:hAnsi="Courier New" w:cs="Courier New"/>
+          <w:color w:val="CC7832"/>
+          <w:sz w:val="20"/>
+          <w:szCs w:val="20"/>
+        </w:rPr>
+        <w:t xml:space="preserve">return </w:t>
+      </w:r>
+      <w:r>
+        <w:rPr>
+          <w:rFonts w:ascii="Courier New" w:eastAsia="Times New Roman" w:hAnsi="Courier New" w:cs="Courier New"/>
+          <w:i/>
+          <w:iCs/>
+          <w:color w:val="9876AA"/>
+          <w:sz w:val="20"/>
+          <w:szCs w:val="20"/>
+        </w:rPr>
+        <w:t>EMPTY_LIST</w:t>
+      </w:r>
+      <w:r>
+        <w:rPr>
+          <w:rFonts w:ascii="Courier New" w:eastAsia="Times New Roman" w:hAnsi="Courier New" w:cs="Courier New"/>
+          <w:color w:val="CC7832"/>
+          <w:sz w:val="20"/>
+          <w:szCs w:val="20"/>
+        </w:rPr>
+        <w:t>;</w:t>
+      </w:r>
+      <w:r>
+        <w:rPr>
+          <w:rFonts w:ascii="Courier New" w:eastAsia="Times New Roman" w:hAnsi="Courier New" w:cs="Courier New"/>
+          <w:color w:val="CC7832"/>
+          <w:sz w:val="20"/>
+          <w:szCs w:val="20"/>
+        </w:rPr>
+        <w:br/>
+        <w:t xml:space="preserve">    </w:t>
+      </w:r>
+      <w:r>
+        <w:rPr>
+          <w:rFonts w:ascii="Courier New" w:eastAsia="Times New Roman" w:hAnsi="Courier New" w:cs="Courier New"/>
+          <w:color w:val="A9B7C6"/>
+          <w:sz w:val="20"/>
+          <w:szCs w:val="20"/>
+        </w:rPr>
+        <w:t>}</w:t>
+      </w:r>
+      <w:r>
+        <w:rPr>
+          <w:rFonts w:ascii="Courier New" w:eastAsia="Times New Roman" w:hAnsi="Courier New" w:cs="Courier New"/>
+          <w:color w:val="A9B7C6"/>
+          <w:sz w:val="20"/>
+          <w:szCs w:val="20"/>
+        </w:rPr>
+        <w:br/>
+        <w:t xml:space="preserve">    </w:t>
+      </w:r>
+      <w:r>
+        <w:rPr>
+          <w:rFonts w:ascii="Courier New" w:eastAsia="Times New Roman" w:hAnsi="Courier New" w:cs="Courier New"/>
+          <w:color w:val="CC7832"/>
+          <w:sz w:val="20"/>
+          <w:szCs w:val="20"/>
+        </w:rPr>
+        <w:t>if</w:t>
+      </w:r>
+      <w:r>
+        <w:rPr>
+          <w:rFonts w:ascii="Courier New" w:eastAsia="Times New Roman" w:hAnsi="Courier New" w:cs="Courier New"/>
+          <w:color w:val="A9B7C6"/>
+          <w:sz w:val="20"/>
+          <w:szCs w:val="20"/>
+        </w:rPr>
+        <w:t>(!isListSorted(list1) || !isListSorted(list2)){</w:t>
+      </w:r>
+      <w:r>
+        <w:rPr>
+          <w:rFonts w:ascii="Courier New" w:eastAsia="Times New Roman" w:hAnsi="Courier New" w:cs="Courier New"/>
+          <w:color w:val="A9B7C6"/>
+          <w:sz w:val="20"/>
+          <w:szCs w:val="20"/>
+        </w:rPr>
+        <w:br/>
+        <w:t xml:space="preserve">        </w:t>
+      </w:r>
+      <w:r>
+        <w:rPr>
+          <w:rFonts w:ascii="Courier New" w:eastAsia="Times New Roman" w:hAnsi="Courier New" w:cs="Courier New"/>
+          <w:color w:val="CC7832"/>
+          <w:sz w:val="20"/>
+          <w:szCs w:val="20"/>
+        </w:rPr>
+        <w:t xml:space="preserve">return </w:t>
+      </w:r>
+      <w:r>
+        <w:rPr>
+          <w:rFonts w:ascii="Courier New" w:eastAsia="Times New Roman" w:hAnsi="Courier New" w:cs="Courier New"/>
+          <w:i/>
+          <w:iCs/>
+          <w:color w:val="9876AA"/>
+          <w:sz w:val="20"/>
+          <w:szCs w:val="20"/>
+        </w:rPr>
+        <w:t>UNSORTED_LIST</w:t>
+      </w:r>
+      <w:r>
+        <w:rPr>
+          <w:rFonts w:ascii="Courier New" w:eastAsia="Times New Roman" w:hAnsi="Courier New" w:cs="Courier New"/>
+          <w:color w:val="CC7832"/>
+          <w:sz w:val="20"/>
+          <w:szCs w:val="20"/>
+        </w:rPr>
+        <w:t>;</w:t>
+      </w:r>
+      <w:r>
+        <w:rPr>
+          <w:rFonts w:ascii="Courier New" w:eastAsia="Times New Roman" w:hAnsi="Courier New" w:cs="Courier New"/>
+          <w:color w:val="CC7832"/>
+          <w:sz w:val="20"/>
+          <w:szCs w:val="20"/>
+        </w:rPr>
+        <w:br/>
+        <w:t xml:space="preserve">    </w:t>
+      </w:r>
+      <w:r>
+        <w:rPr>
+          <w:rFonts w:ascii="Courier New" w:eastAsia="Times New Roman" w:hAnsi="Courier New" w:cs="Courier New"/>
+          <w:color w:val="A9B7C6"/>
+          <w:sz w:val="20"/>
+          <w:szCs w:val="20"/>
+        </w:rPr>
+        <w:t>}</w:t>
+      </w:r>
+      <w:r>
+        <w:rPr>
+          <w:rFonts w:ascii="Courier New" w:eastAsia="Times New Roman" w:hAnsi="Courier New" w:cs="Courier New"/>
+          <w:color w:val="A9B7C6"/>
+          <w:sz w:val="20"/>
+          <w:szCs w:val="20"/>
+        </w:rPr>
+        <w:br/>
+        <w:t xml:space="preserve">    </w:t>
+      </w:r>
+      <w:r>
+        <w:rPr>
+          <w:rFonts w:ascii="Courier New" w:eastAsia="Times New Roman" w:hAnsi="Courier New" w:cs="Courier New"/>
+          <w:color w:val="B9BCD1"/>
+          <w:sz w:val="20"/>
+          <w:szCs w:val="20"/>
+        </w:rPr>
+        <w:t xml:space="preserve">Node </w:t>
+      </w:r>
+      <w:r>
+        <w:rPr>
+          <w:rFonts w:ascii="Courier New" w:eastAsia="Times New Roman" w:hAnsi="Courier New" w:cs="Courier New"/>
+          <w:color w:val="A9B7C6"/>
+          <w:sz w:val="20"/>
+          <w:szCs w:val="20"/>
+        </w:rPr>
+        <w:t>start = createNode(</w:t>
+      </w:r>
+      <w:r>
+        <w:rPr>
+          <w:rFonts w:ascii="Courier New" w:eastAsia="Times New Roman" w:hAnsi="Courier New" w:cs="Courier New"/>
+          <w:color w:val="6897BB"/>
+          <w:sz w:val="20"/>
+          <w:szCs w:val="20"/>
+        </w:rPr>
+        <w:t>0</w:t>
+      </w:r>
+      <w:r>
+        <w:rPr>
+          <w:rFonts w:ascii="Courier New" w:eastAsia="Times New Roman" w:hAnsi="Courier New" w:cs="Courier New"/>
+          <w:color w:val="CC7832"/>
+          <w:sz w:val="20"/>
+          <w:szCs w:val="20"/>
+        </w:rPr>
+        <w:t>,</w:t>
+      </w:r>
+      <w:r>
+        <w:rPr>
+          <w:rFonts w:ascii="Courier New" w:eastAsia="Times New Roman" w:hAnsi="Courier New" w:cs="Courier New"/>
+          <w:color w:val="908B25"/>
+          <w:sz w:val="20"/>
+          <w:szCs w:val="20"/>
+        </w:rPr>
+        <w:t>NULL</w:t>
+      </w:r>
+      <w:r>
+        <w:rPr>
+          <w:rFonts w:ascii="Courier New" w:eastAsia="Times New Roman" w:hAnsi="Courier New" w:cs="Courier New"/>
+          <w:color w:val="A9B7C6"/>
+          <w:sz w:val="20"/>
+          <w:szCs w:val="20"/>
+        </w:rPr>
+        <w:t>)</w:t>
+      </w:r>
+      <w:r>
+        <w:rPr>
+          <w:rFonts w:ascii="Courier New" w:eastAsia="Times New Roman" w:hAnsi="Courier New" w:cs="Courier New"/>
+          <w:color w:val="CC7832"/>
+          <w:sz w:val="20"/>
+          <w:szCs w:val="20"/>
+        </w:rPr>
+        <w:t>;</w:t>
+      </w:r>
+      <w:r>
+        <w:rPr>
+          <w:rFonts w:ascii="Courier New" w:eastAsia="Times New Roman" w:hAnsi="Courier New" w:cs="Courier New"/>
+          <w:color w:val="CC7832"/>
+          <w:sz w:val="20"/>
+          <w:szCs w:val="20"/>
+        </w:rPr>
+        <w:br/>
+        <w:t xml:space="preserve">    if</w:t>
+      </w:r>
+      <w:r>
+        <w:rPr>
+          <w:rFonts w:ascii="Courier New" w:eastAsia="Times New Roman" w:hAnsi="Courier New" w:cs="Courier New"/>
+          <w:color w:val="A9B7C6"/>
+          <w:sz w:val="20"/>
+          <w:szCs w:val="20"/>
+        </w:rPr>
+        <w:t xml:space="preserve">(start == </w:t>
+      </w:r>
+      <w:r>
+        <w:rPr>
+          <w:rFonts w:ascii="Courier New" w:eastAsia="Times New Roman" w:hAnsi="Courier New" w:cs="Courier New"/>
+          <w:color w:val="908B25"/>
+          <w:sz w:val="20"/>
+          <w:szCs w:val="20"/>
+        </w:rPr>
+        <w:t>NULL</w:t>
+      </w:r>
+      <w:r>
+        <w:rPr>
+          <w:rFonts w:ascii="Courier New" w:eastAsia="Times New Roman" w:hAnsi="Courier New" w:cs="Courier New"/>
+          <w:color w:val="A9B7C6"/>
+          <w:sz w:val="20"/>
+          <w:szCs w:val="20"/>
+        </w:rPr>
+        <w:t>){</w:t>
+      </w:r>
+      <w:r>
+        <w:rPr>
+          <w:rFonts w:ascii="Courier New" w:eastAsia="Times New Roman" w:hAnsi="Courier New" w:cs="Courier New"/>
+          <w:color w:val="A9B7C6"/>
+          <w:sz w:val="20"/>
+          <w:szCs w:val="20"/>
+        </w:rPr>
+        <w:br/>
+        <w:t xml:space="preserve">        *mergedOut = </w:t>
+      </w:r>
+      <w:r>
+        <w:rPr>
+          <w:rFonts w:ascii="Courier New" w:eastAsia="Times New Roman" w:hAnsi="Courier New" w:cs="Courier New"/>
+          <w:color w:val="908B25"/>
+          <w:sz w:val="20"/>
+          <w:szCs w:val="20"/>
+        </w:rPr>
+        <w:t>NULL</w:t>
+      </w:r>
+      <w:r>
+        <w:rPr>
+          <w:rFonts w:ascii="Courier New" w:eastAsia="Times New Roman" w:hAnsi="Courier New" w:cs="Courier New"/>
+          <w:color w:val="CC7832"/>
+          <w:sz w:val="20"/>
+          <w:szCs w:val="20"/>
+        </w:rPr>
+        <w:t>;</w:t>
+      </w:r>
+      <w:r>
+        <w:rPr>
+          <w:rFonts w:ascii="Courier New" w:eastAsia="Times New Roman" w:hAnsi="Courier New" w:cs="Courier New"/>
+          <w:color w:val="CC7832"/>
+          <w:sz w:val="20"/>
+          <w:szCs w:val="20"/>
+        </w:rPr>
+        <w:br/>
+        <w:t xml:space="preserve">        return </w:t>
+      </w:r>
+      <w:r>
+        <w:rPr>
+          <w:rFonts w:ascii="Courier New" w:eastAsia="Times New Roman" w:hAnsi="Courier New" w:cs="Courier New"/>
+          <w:i/>
+          <w:iCs/>
+          <w:color w:val="9876AA"/>
+          <w:sz w:val="20"/>
+          <w:szCs w:val="20"/>
+        </w:rPr>
+        <w:t>MEMORY_ERROR</w:t>
+      </w:r>
+      <w:r>
+        <w:rPr>
+          <w:rFonts w:ascii="Courier New" w:eastAsia="Times New Roman" w:hAnsi="Courier New" w:cs="Courier New"/>
+          <w:color w:val="CC7832"/>
+          <w:sz w:val="20"/>
+          <w:szCs w:val="20"/>
+        </w:rPr>
+        <w:t>;</w:t>
+      </w:r>
+      <w:r>
+        <w:rPr>
+          <w:rFonts w:ascii="Courier New" w:eastAsia="Times New Roman" w:hAnsi="Courier New" w:cs="Courier New"/>
+          <w:color w:val="CC7832"/>
+          <w:sz w:val="20"/>
+          <w:szCs w:val="20"/>
+        </w:rPr>
+        <w:br/>
+        <w:t xml:space="preserve">    </w:t>
+      </w:r>
+      <w:r>
+        <w:rPr>
+          <w:rFonts w:ascii="Courier New" w:eastAsia="Times New Roman" w:hAnsi="Courier New" w:cs="Courier New"/>
+          <w:color w:val="A9B7C6"/>
+          <w:sz w:val="20"/>
+          <w:szCs w:val="20"/>
+        </w:rPr>
+        <w:t>}</w:t>
+      </w:r>
+      <w:r>
+        <w:rPr>
+          <w:rFonts w:ascii="Courier New" w:eastAsia="Times New Roman" w:hAnsi="Courier New" w:cs="Courier New"/>
+          <w:color w:val="A9B7C6"/>
+          <w:sz w:val="20"/>
+          <w:szCs w:val="20"/>
+        </w:rPr>
+        <w:br/>
+        <w:t xml:space="preserve">    </w:t>
+      </w:r>
+      <w:r>
+        <w:rPr>
+          <w:rFonts w:ascii="Courier New" w:eastAsia="Times New Roman" w:hAnsi="Courier New" w:cs="Courier New"/>
+          <w:color w:val="CC7832"/>
+          <w:sz w:val="20"/>
+          <w:szCs w:val="20"/>
+        </w:rPr>
+        <w:t>if</w:t>
+      </w:r>
+      <w:r>
+        <w:rPr>
+          <w:rFonts w:ascii="Courier New" w:eastAsia="Times New Roman" w:hAnsi="Courier New" w:cs="Courier New"/>
+          <w:color w:val="A9B7C6"/>
+          <w:sz w:val="20"/>
+          <w:szCs w:val="20"/>
+        </w:rPr>
+        <w:t>(list1-&gt;</w:t>
+      </w:r>
+      <w:r>
+        <w:rPr>
+          <w:rFonts w:ascii="Courier New" w:eastAsia="Times New Roman" w:hAnsi="Courier New" w:cs="Courier New"/>
+          <w:color w:val="9373A5"/>
+          <w:sz w:val="20"/>
+          <w:szCs w:val="20"/>
+        </w:rPr>
+        <w:t xml:space="preserve">x </w:t>
+      </w:r>
+      <w:r>
+        <w:rPr>
+          <w:rFonts w:ascii="Courier New" w:eastAsia="Times New Roman" w:hAnsi="Courier New" w:cs="Courier New"/>
+          <w:color w:val="A9B7C6"/>
+          <w:sz w:val="20"/>
+          <w:szCs w:val="20"/>
+        </w:rPr>
+        <w:t>&lt; list2-&gt;</w:t>
+      </w:r>
+      <w:r>
+        <w:rPr>
+          <w:rFonts w:ascii="Courier New" w:eastAsia="Times New Roman" w:hAnsi="Courier New" w:cs="Courier New"/>
+          <w:color w:val="9373A5"/>
+          <w:sz w:val="20"/>
+          <w:szCs w:val="20"/>
+        </w:rPr>
+        <w:t>x</w:t>
+      </w:r>
+      <w:r>
+        <w:rPr>
+          <w:rFonts w:ascii="Courier New" w:eastAsia="Times New Roman" w:hAnsi="Courier New" w:cs="Courier New"/>
+          <w:color w:val="A9B7C6"/>
+          <w:sz w:val="20"/>
+          <w:szCs w:val="20"/>
+        </w:rPr>
+        <w:t>){</w:t>
+      </w:r>
+      <w:r>
+        <w:rPr>
+          <w:rFonts w:ascii="Courier New" w:eastAsia="Times New Roman" w:hAnsi="Courier New" w:cs="Courier New"/>
+          <w:color w:val="A9B7C6"/>
+          <w:sz w:val="20"/>
+          <w:szCs w:val="20"/>
+        </w:rPr>
+        <w:br/>
+        <w:t xml:space="preserve">        addNodeAndPromoteList(start</w:t>
+      </w:r>
+      <w:r>
+        <w:rPr>
+          <w:rFonts w:ascii="Courier New" w:eastAsia="Times New Roman" w:hAnsi="Courier New" w:cs="Courier New"/>
+          <w:color w:val="CC7832"/>
+          <w:sz w:val="20"/>
+          <w:szCs w:val="20"/>
+        </w:rPr>
+        <w:t>,</w:t>
+      </w:r>
+      <w:r>
+        <w:rPr>
+          <w:rFonts w:ascii="Courier New" w:eastAsia="Times New Roman" w:hAnsi="Courier New" w:cs="Courier New"/>
+          <w:color w:val="A9B7C6"/>
+          <w:sz w:val="20"/>
+          <w:szCs w:val="20"/>
+        </w:rPr>
+        <w:t>&amp;list1)</w:t>
+      </w:r>
+      <w:r>
+        <w:rPr>
+          <w:rFonts w:ascii="Courier New" w:eastAsia="Times New Roman" w:hAnsi="Courier New" w:cs="Courier New"/>
+          <w:color w:val="CC7832"/>
+          <w:sz w:val="20"/>
+          <w:szCs w:val="20"/>
+        </w:rPr>
+        <w:t>;</w:t>
+      </w:r>
+      <w:r>
+        <w:rPr>
+          <w:rFonts w:ascii="Courier New" w:eastAsia="Times New Roman" w:hAnsi="Courier New" w:cs="Courier New"/>
+          <w:color w:val="CC7832"/>
+          <w:sz w:val="20"/>
+          <w:szCs w:val="20"/>
+        </w:rPr>
+        <w:br/>
+        <w:t xml:space="preserve">    </w:t>
+      </w:r>
+      <w:r>
+        <w:rPr>
+          <w:rFonts w:ascii="Courier New" w:eastAsia="Times New Roman" w:hAnsi="Courier New" w:cs="Courier New"/>
+          <w:color w:val="A9B7C6"/>
+          <w:sz w:val="20"/>
+          <w:szCs w:val="20"/>
+        </w:rPr>
+        <w:t>}</w:t>
+      </w:r>
+      <w:r>
+        <w:rPr>
+          <w:rFonts w:ascii="Courier New" w:eastAsia="Times New Roman" w:hAnsi="Courier New" w:cs="Courier New"/>
+          <w:color w:val="A9B7C6"/>
+          <w:sz w:val="20"/>
+          <w:szCs w:val="20"/>
+        </w:rPr>
+        <w:br/>
+        <w:t xml:space="preserve">    </w:t>
+      </w:r>
+      <w:r>
+        <w:rPr>
+          <w:rFonts w:ascii="Courier New" w:eastAsia="Times New Roman" w:hAnsi="Courier New" w:cs="Courier New"/>
+          <w:color w:val="CC7832"/>
+          <w:sz w:val="20"/>
+          <w:szCs w:val="20"/>
+        </w:rPr>
+        <w:t>else</w:t>
+      </w:r>
+      <w:r>
+        <w:rPr>
+          <w:rFonts w:ascii="Courier New" w:eastAsia="Times New Roman" w:hAnsi="Courier New" w:cs="Courier New"/>
+          <w:color w:val="A9B7C6"/>
+          <w:sz w:val="20"/>
+          <w:szCs w:val="20"/>
+        </w:rPr>
+        <w:t>{</w:t>
+      </w:r>
+      <w:r>
+        <w:rPr>
+          <w:rFonts w:ascii="Courier New" w:eastAsia="Times New Roman" w:hAnsi="Courier New" w:cs="Courier New"/>
+          <w:color w:val="A9B7C6"/>
+          <w:sz w:val="20"/>
+          <w:szCs w:val="20"/>
+        </w:rPr>
+        <w:br/>
+        <w:t xml:space="preserve">        </w:t>
+      </w:r>
+      <w:r>
+        <w:rPr>
+          <w:rFonts w:ascii="Courier New" w:eastAsia="Times New Roman" w:hAnsi="Courier New" w:cs="Courier New"/>
+          <w:color w:val="908B25"/>
+          <w:sz w:val="20"/>
+          <w:szCs w:val="20"/>
+        </w:rPr>
+        <w:t>assert</w:t>
+      </w:r>
+      <w:r>
+        <w:rPr>
+          <w:rFonts w:ascii="Courier New" w:eastAsia="Times New Roman" w:hAnsi="Courier New" w:cs="Courier New"/>
+          <w:color w:val="A9B7C6"/>
+          <w:sz w:val="20"/>
+          <w:szCs w:val="20"/>
+        </w:rPr>
+        <w:t>(list2-&gt;</w:t>
+      </w:r>
+      <w:r>
+        <w:rPr>
+          <w:rFonts w:ascii="Courier New" w:eastAsia="Times New Roman" w:hAnsi="Courier New" w:cs="Courier New"/>
+          <w:color w:val="9373A5"/>
+          <w:sz w:val="20"/>
+          <w:szCs w:val="20"/>
+        </w:rPr>
+        <w:t xml:space="preserve">x </w:t>
+      </w:r>
+      <w:r>
+        <w:rPr>
+          <w:rFonts w:ascii="Courier New" w:eastAsia="Times New Roman" w:hAnsi="Courier New" w:cs="Courier New"/>
+          <w:color w:val="A9B7C6"/>
+          <w:sz w:val="20"/>
+          <w:szCs w:val="20"/>
+        </w:rPr>
+        <w:t>&lt;= list1-&gt;</w:t>
+      </w:r>
+      <w:r>
+        <w:rPr>
+          <w:rFonts w:ascii="Courier New" w:eastAsia="Times New Roman" w:hAnsi="Courier New" w:cs="Courier New"/>
+          <w:color w:val="9373A5"/>
+          <w:sz w:val="20"/>
+          <w:szCs w:val="20"/>
+        </w:rPr>
+        <w:t>x</w:t>
+      </w:r>
+      <w:r>
+        <w:rPr>
+          <w:rFonts w:ascii="Courier New" w:eastAsia="Times New Roman" w:hAnsi="Courier New" w:cs="Courier New"/>
+          <w:color w:val="A9B7C6"/>
+          <w:sz w:val="20"/>
+          <w:szCs w:val="20"/>
+        </w:rPr>
+        <w:t>)</w:t>
+      </w:r>
+      <w:r>
+        <w:rPr>
+          <w:rFonts w:ascii="Courier New" w:eastAsia="Times New Roman" w:hAnsi="Courier New" w:cs="Courier New"/>
+          <w:color w:val="CC7832"/>
+          <w:sz w:val="20"/>
+          <w:szCs w:val="20"/>
+        </w:rPr>
+        <w:t>;</w:t>
+      </w:r>
+      <w:r>
+        <w:rPr>
+          <w:rFonts w:ascii="Courier New" w:eastAsia="Times New Roman" w:hAnsi="Courier New" w:cs="Courier New"/>
+          <w:color w:val="CC7832"/>
+          <w:sz w:val="20"/>
+          <w:szCs w:val="20"/>
+        </w:rPr>
+        <w:br/>
+        <w:t xml:space="preserve">        </w:t>
+      </w:r>
+      <w:r>
+        <w:rPr>
+          <w:rFonts w:ascii="Courier New" w:eastAsia="Times New Roman" w:hAnsi="Courier New" w:cs="Courier New"/>
+          <w:color w:val="A9B7C6"/>
+          <w:sz w:val="20"/>
+          <w:szCs w:val="20"/>
+        </w:rPr>
+        <w:t>addNodeAndPromoteList(start</w:t>
+      </w:r>
+      <w:r>
+        <w:rPr>
+          <w:rFonts w:ascii="Courier New" w:eastAsia="Times New Roman" w:hAnsi="Courier New" w:cs="Courier New"/>
+          <w:color w:val="CC7832"/>
+          <w:sz w:val="20"/>
+          <w:szCs w:val="20"/>
+        </w:rPr>
+        <w:t>,</w:t>
+      </w:r>
+      <w:r>
+        <w:rPr>
+          <w:rFonts w:ascii="Courier New" w:eastAsia="Times New Roman" w:hAnsi="Courier New" w:cs="Courier New"/>
+          <w:color w:val="A9B7C6"/>
+          <w:sz w:val="20"/>
+          <w:szCs w:val="20"/>
+        </w:rPr>
+        <w:t>&amp;list2)</w:t>
+      </w:r>
+      <w:r>
+        <w:rPr>
+          <w:rFonts w:ascii="Courier New" w:eastAsia="Times New Roman" w:hAnsi="Courier New" w:cs="Courier New"/>
+          <w:color w:val="CC7832"/>
+          <w:sz w:val="20"/>
+          <w:szCs w:val="20"/>
+        </w:rPr>
+        <w:t>;</w:t>
+      </w:r>
+      <w:r>
+        <w:rPr>
+          <w:rFonts w:ascii="Courier New" w:eastAsia="Times New Roman" w:hAnsi="Courier New" w:cs="Courier New"/>
+          <w:color w:val="CC7832"/>
+          <w:sz w:val="20"/>
+          <w:szCs w:val="20"/>
+        </w:rPr>
+        <w:br/>
+        <w:t xml:space="preserve">    </w:t>
+      </w:r>
+      <w:r>
+        <w:rPr>
+          <w:rFonts w:ascii="Courier New" w:eastAsia="Times New Roman" w:hAnsi="Courier New" w:cs="Courier New"/>
+          <w:color w:val="A9B7C6"/>
+          <w:sz w:val="20"/>
+          <w:szCs w:val="20"/>
+        </w:rPr>
+        <w:t>}</w:t>
+      </w:r>
+      <w:r>
+        <w:rPr>
+          <w:rFonts w:ascii="Courier New" w:eastAsia="Times New Roman" w:hAnsi="Courier New" w:cs="Courier New"/>
+          <w:color w:val="A9B7C6"/>
+          <w:sz w:val="20"/>
+          <w:szCs w:val="20"/>
+        </w:rPr>
+        <w:br/>
+      </w:r>
+      <w:r>
+        <w:rPr>
+          <w:rFonts w:ascii="Courier New" w:eastAsia="Times New Roman" w:hAnsi="Courier New" w:cs="Courier New"/>
+          <w:color w:val="A9B7C6"/>
+          <w:sz w:val="20"/>
+          <w:szCs w:val="20"/>
+        </w:rPr>
+        <w:lastRenderedPageBreak/>
+        <w:t xml:space="preserve">    </w:t>
+      </w:r>
+      <w:r>
+        <w:rPr>
+          <w:rFonts w:ascii="Courier New" w:eastAsia="Times New Roman" w:hAnsi="Courier New" w:cs="Courier New"/>
+          <w:color w:val="B9BCD1"/>
+          <w:sz w:val="20"/>
+          <w:szCs w:val="20"/>
+        </w:rPr>
+        <w:t xml:space="preserve">Node </w:t>
+      </w:r>
+      <w:r>
+        <w:rPr>
+          <w:rFonts w:ascii="Courier New" w:eastAsia="Times New Roman" w:hAnsi="Courier New" w:cs="Courier New"/>
+          <w:color w:val="A9B7C6"/>
+          <w:sz w:val="20"/>
+          <w:szCs w:val="20"/>
+        </w:rPr>
+        <w:t>run = start</w:t>
+      </w:r>
+      <w:r>
+        <w:rPr>
+          <w:rFonts w:ascii="Courier New" w:eastAsia="Times New Roman" w:hAnsi="Courier New" w:cs="Courier New"/>
+          <w:color w:val="CC7832"/>
+          <w:sz w:val="20"/>
+          <w:szCs w:val="20"/>
+        </w:rPr>
+        <w:t>;</w:t>
+      </w:r>
+      <w:r>
+        <w:rPr>
+          <w:rFonts w:ascii="Courier New" w:eastAsia="Times New Roman" w:hAnsi="Courier New" w:cs="Courier New"/>
+          <w:color w:val="CC7832"/>
+          <w:sz w:val="20"/>
+          <w:szCs w:val="20"/>
+        </w:rPr>
+        <w:br/>
+        <w:t xml:space="preserve">    while </w:t>
+      </w:r>
+      <w:r>
+        <w:rPr>
+          <w:rFonts w:ascii="Courier New" w:eastAsia="Times New Roman" w:hAnsi="Courier New" w:cs="Courier New"/>
+          <w:color w:val="A9B7C6"/>
+          <w:sz w:val="20"/>
+          <w:szCs w:val="20"/>
+        </w:rPr>
+        <w:t xml:space="preserve">(list1 != </w:t>
+      </w:r>
+      <w:r>
+        <w:rPr>
+          <w:rFonts w:ascii="Courier New" w:eastAsia="Times New Roman" w:hAnsi="Courier New" w:cs="Courier New"/>
+          <w:color w:val="908B25"/>
+          <w:sz w:val="20"/>
+          <w:szCs w:val="20"/>
+        </w:rPr>
+        <w:t xml:space="preserve">NULL </w:t>
+      </w:r>
+      <w:r>
+        <w:rPr>
+          <w:rFonts w:ascii="Courier New" w:eastAsia="Times New Roman" w:hAnsi="Courier New" w:cs="Courier New"/>
+          <w:color w:val="A9B7C6"/>
+          <w:sz w:val="20"/>
+          <w:szCs w:val="20"/>
+        </w:rPr>
+        <w:t xml:space="preserve">|| list2 != </w:t>
+      </w:r>
+      <w:r>
+        <w:rPr>
+          <w:rFonts w:ascii="Courier New" w:eastAsia="Times New Roman" w:hAnsi="Courier New" w:cs="Courier New"/>
+          <w:color w:val="908B25"/>
+          <w:sz w:val="20"/>
+          <w:szCs w:val="20"/>
+        </w:rPr>
+        <w:t>NULL</w:t>
+      </w:r>
+      <w:r>
+        <w:rPr>
+          <w:rFonts w:ascii="Courier New" w:eastAsia="Times New Roman" w:hAnsi="Courier New" w:cs="Courier New"/>
+          <w:color w:val="A9B7C6"/>
+          <w:sz w:val="20"/>
+          <w:szCs w:val="20"/>
+        </w:rPr>
+        <w:t>){</w:t>
+      </w:r>
+      <w:r>
+        <w:rPr>
+          <w:rFonts w:ascii="Courier New" w:eastAsia="Times New Roman" w:hAnsi="Courier New" w:cs="Courier New"/>
+          <w:color w:val="A9B7C6"/>
+          <w:sz w:val="20"/>
+          <w:szCs w:val="20"/>
+        </w:rPr>
+        <w:br/>
+        <w:t xml:space="preserve">        run-&gt;</w:t>
+      </w:r>
+      <w:r>
+        <w:rPr>
+          <w:rFonts w:ascii="Courier New" w:eastAsia="Times New Roman" w:hAnsi="Courier New" w:cs="Courier New"/>
+          <w:color w:val="9373A5"/>
+          <w:sz w:val="20"/>
+          <w:szCs w:val="20"/>
+        </w:rPr>
+        <w:t xml:space="preserve">next </w:t>
+      </w:r>
+      <w:r>
+        <w:rPr>
+          <w:rFonts w:ascii="Courier New" w:eastAsia="Times New Roman" w:hAnsi="Courier New" w:cs="Courier New"/>
+          <w:color w:val="A9B7C6"/>
+          <w:sz w:val="20"/>
+          <w:szCs w:val="20"/>
+        </w:rPr>
+        <w:t>= createNode(</w:t>
+      </w:r>
+      <w:r>
+        <w:rPr>
+          <w:rFonts w:ascii="Courier New" w:eastAsia="Times New Roman" w:hAnsi="Courier New" w:cs="Courier New"/>
+          <w:color w:val="6897BB"/>
+          <w:sz w:val="20"/>
+          <w:szCs w:val="20"/>
+        </w:rPr>
+        <w:t>0</w:t>
+      </w:r>
+      <w:r>
+        <w:rPr>
+          <w:rFonts w:ascii="Courier New" w:eastAsia="Times New Roman" w:hAnsi="Courier New" w:cs="Courier New"/>
+          <w:color w:val="CC7832"/>
+          <w:sz w:val="20"/>
+          <w:szCs w:val="20"/>
+        </w:rPr>
+        <w:t>,</w:t>
+      </w:r>
+      <w:r>
+        <w:rPr>
+          <w:rFonts w:ascii="Courier New" w:eastAsia="Times New Roman" w:hAnsi="Courier New" w:cs="Courier New"/>
+          <w:color w:val="908B25"/>
+          <w:sz w:val="20"/>
+          <w:szCs w:val="20"/>
+        </w:rPr>
+        <w:t>NULL</w:t>
+      </w:r>
+      <w:r>
+        <w:rPr>
+          <w:rFonts w:ascii="Courier New" w:eastAsia="Times New Roman" w:hAnsi="Courier New" w:cs="Courier New"/>
+          <w:color w:val="A9B7C6"/>
+          <w:sz w:val="20"/>
+          <w:szCs w:val="20"/>
+        </w:rPr>
+        <w:t>)</w:t>
+      </w:r>
+      <w:r>
+        <w:rPr>
+          <w:rFonts w:ascii="Courier New" w:eastAsia="Times New Roman" w:hAnsi="Courier New" w:cs="Courier New"/>
+          <w:color w:val="CC7832"/>
+          <w:sz w:val="20"/>
+          <w:szCs w:val="20"/>
+        </w:rPr>
+        <w:t xml:space="preserve">; </w:t>
+      </w:r>
+      <w:r>
+        <w:rPr>
+          <w:rFonts w:ascii="Courier New" w:eastAsia="Times New Roman" w:hAnsi="Courier New" w:cs="Courier New"/>
+          <w:color w:val="808080"/>
+          <w:sz w:val="20"/>
+          <w:szCs w:val="20"/>
+        </w:rPr>
+        <w:t>//0 is default</w:t>
+      </w:r>
+      <w:r>
+        <w:rPr>
+          <w:rFonts w:ascii="Courier New" w:eastAsia="Times New Roman" w:hAnsi="Courier New" w:cs="Courier New"/>
+          <w:color w:val="808080"/>
+          <w:sz w:val="20"/>
+          <w:szCs w:val="20"/>
+        </w:rPr>
+        <w:br/>
+        <w:t xml:space="preserve">        </w:t>
+      </w:r>
+      <w:r>
+        <w:rPr>
+          <w:rFonts w:ascii="Courier New" w:eastAsia="Times New Roman" w:hAnsi="Courier New" w:cs="Courier New"/>
+          <w:color w:val="A9B7C6"/>
+          <w:sz w:val="20"/>
+          <w:szCs w:val="20"/>
+        </w:rPr>
+        <w:t>run = run-&gt;</w:t>
+      </w:r>
+      <w:r>
+        <w:rPr>
+          <w:rFonts w:ascii="Courier New" w:eastAsia="Times New Roman" w:hAnsi="Courier New" w:cs="Courier New"/>
+          <w:color w:val="9373A5"/>
+          <w:sz w:val="20"/>
+          <w:szCs w:val="20"/>
+        </w:rPr>
+        <w:t>next</w:t>
+      </w:r>
+      <w:r>
+        <w:rPr>
+          <w:rFonts w:ascii="Courier New" w:eastAsia="Times New Roman" w:hAnsi="Courier New" w:cs="Courier New"/>
+          <w:color w:val="CC7832"/>
+          <w:sz w:val="20"/>
+          <w:szCs w:val="20"/>
+        </w:rPr>
+        <w:t>;</w:t>
+      </w:r>
+      <w:r>
+        <w:rPr>
+          <w:rFonts w:ascii="Courier New" w:eastAsia="Times New Roman" w:hAnsi="Courier New" w:cs="Courier New"/>
+          <w:color w:val="CC7832"/>
+          <w:sz w:val="20"/>
+          <w:szCs w:val="20"/>
+        </w:rPr>
+        <w:br/>
+        <w:t xml:space="preserve">        if</w:t>
+      </w:r>
+      <w:r>
+        <w:rPr>
+          <w:rFonts w:ascii="Courier New" w:eastAsia="Times New Roman" w:hAnsi="Courier New" w:cs="Courier New"/>
+          <w:color w:val="A9B7C6"/>
+          <w:sz w:val="20"/>
+          <w:szCs w:val="20"/>
+        </w:rPr>
+        <w:t xml:space="preserve">(run == </w:t>
+      </w:r>
+      <w:r>
+        <w:rPr>
+          <w:rFonts w:ascii="Courier New" w:eastAsia="Times New Roman" w:hAnsi="Courier New" w:cs="Courier New"/>
+          <w:color w:val="908B25"/>
+          <w:sz w:val="20"/>
+          <w:szCs w:val="20"/>
+        </w:rPr>
+        <w:t>NULL</w:t>
+      </w:r>
+      <w:r>
+        <w:rPr>
+          <w:rFonts w:ascii="Courier New" w:eastAsia="Times New Roman" w:hAnsi="Courier New" w:cs="Courier New"/>
+          <w:color w:val="A9B7C6"/>
+          <w:sz w:val="20"/>
+          <w:szCs w:val="20"/>
+        </w:rPr>
+        <w:t>){</w:t>
+      </w:r>
+      <w:r>
+        <w:rPr>
+          <w:rFonts w:ascii="Courier New" w:eastAsia="Times New Roman" w:hAnsi="Courier New" w:cs="Courier New"/>
+          <w:color w:val="A9B7C6"/>
+          <w:sz w:val="20"/>
+          <w:szCs w:val="20"/>
+        </w:rPr>
+        <w:br/>
+        <w:t xml:space="preserve">            listDestroy(start)</w:t>
+      </w:r>
+      <w:r>
+        <w:rPr>
+          <w:rFonts w:ascii="Courier New" w:eastAsia="Times New Roman" w:hAnsi="Courier New" w:cs="Courier New"/>
+          <w:color w:val="CC7832"/>
+          <w:sz w:val="20"/>
+          <w:szCs w:val="20"/>
+        </w:rPr>
+        <w:t>;</w:t>
+      </w:r>
+      <w:r>
+        <w:rPr>
+          <w:rFonts w:ascii="Courier New" w:eastAsia="Times New Roman" w:hAnsi="Courier New" w:cs="Courier New"/>
+          <w:color w:val="CC7832"/>
+          <w:sz w:val="20"/>
+          <w:szCs w:val="20"/>
+        </w:rPr>
+        <w:br/>
+        <w:t xml:space="preserve">            </w:t>
+      </w:r>
+      <w:r>
+        <w:rPr>
+          <w:rFonts w:ascii="Courier New" w:eastAsia="Times New Roman" w:hAnsi="Courier New" w:cs="Courier New"/>
+          <w:color w:val="A9B7C6"/>
+          <w:sz w:val="20"/>
+          <w:szCs w:val="20"/>
+        </w:rPr>
+        <w:t xml:space="preserve">*mergedOut = </w:t>
+      </w:r>
+      <w:r>
+        <w:rPr>
+          <w:rFonts w:ascii="Courier New" w:eastAsia="Times New Roman" w:hAnsi="Courier New" w:cs="Courier New"/>
+          <w:color w:val="908B25"/>
+          <w:sz w:val="20"/>
+          <w:szCs w:val="20"/>
+        </w:rPr>
+        <w:t>NULL</w:t>
+      </w:r>
+      <w:r>
+        <w:rPr>
+          <w:rFonts w:ascii="Courier New" w:eastAsia="Times New Roman" w:hAnsi="Courier New" w:cs="Courier New"/>
+          <w:color w:val="CC7832"/>
+          <w:sz w:val="20"/>
+          <w:szCs w:val="20"/>
+        </w:rPr>
+        <w:t>;</w:t>
+      </w:r>
+      <w:r>
+        <w:rPr>
+          <w:rFonts w:ascii="Courier New" w:eastAsia="Times New Roman" w:hAnsi="Courier New" w:cs="Courier New"/>
+          <w:color w:val="CC7832"/>
+          <w:sz w:val="20"/>
+          <w:szCs w:val="20"/>
+        </w:rPr>
+        <w:br/>
+        <w:t xml:space="preserve">            return </w:t>
+      </w:r>
+      <w:r>
+        <w:rPr>
+          <w:rFonts w:ascii="Courier New" w:eastAsia="Times New Roman" w:hAnsi="Courier New" w:cs="Courier New"/>
+          <w:i/>
+          <w:iCs/>
+          <w:color w:val="9876AA"/>
+          <w:sz w:val="20"/>
+          <w:szCs w:val="20"/>
+        </w:rPr>
+        <w:t>MEMORY_ERROR</w:t>
+      </w:r>
+      <w:r>
+        <w:rPr>
+          <w:rFonts w:ascii="Courier New" w:eastAsia="Times New Roman" w:hAnsi="Courier New" w:cs="Courier New"/>
+          <w:color w:val="CC7832"/>
+          <w:sz w:val="20"/>
+          <w:szCs w:val="20"/>
+        </w:rPr>
+        <w:t>;</w:t>
+      </w:r>
+      <w:r>
+        <w:rPr>
+          <w:rFonts w:ascii="Courier New" w:eastAsia="Times New Roman" w:hAnsi="Courier New" w:cs="Courier New"/>
+          <w:color w:val="CC7832"/>
+          <w:sz w:val="20"/>
+          <w:szCs w:val="20"/>
+        </w:rPr>
+        <w:br/>
+        <w:t xml:space="preserve">        </w:t>
+      </w:r>
+      <w:r>
+        <w:rPr>
+          <w:rFonts w:ascii="Courier New" w:eastAsia="Times New Roman" w:hAnsi="Courier New" w:cs="Courier New"/>
+          <w:color w:val="A9B7C6"/>
+          <w:sz w:val="20"/>
+          <w:szCs w:val="20"/>
+        </w:rPr>
+        <w:t>}</w:t>
+      </w:r>
+      <w:r>
+        <w:rPr>
+          <w:rFonts w:ascii="Courier New" w:eastAsia="Times New Roman" w:hAnsi="Courier New" w:cs="Courier New"/>
+          <w:color w:val="A9B7C6"/>
+          <w:sz w:val="20"/>
+          <w:szCs w:val="20"/>
+        </w:rPr>
+        <w:br/>
+        <w:t xml:space="preserve">        </w:t>
+      </w:r>
+      <w:r>
+        <w:rPr>
+          <w:rFonts w:ascii="Courier New" w:eastAsia="Times New Roman" w:hAnsi="Courier New" w:cs="Courier New"/>
+          <w:color w:val="CC7832"/>
+          <w:sz w:val="20"/>
+          <w:szCs w:val="20"/>
+        </w:rPr>
+        <w:t>if</w:t>
+      </w:r>
+      <w:r>
+        <w:rPr>
+          <w:rFonts w:ascii="Courier New" w:eastAsia="Times New Roman" w:hAnsi="Courier New" w:cs="Courier New"/>
+          <w:color w:val="A9B7C6"/>
+          <w:sz w:val="20"/>
+          <w:szCs w:val="20"/>
+        </w:rPr>
+        <w:t xml:space="preserve">(list1 == </w:t>
+      </w:r>
+      <w:r>
+        <w:rPr>
+          <w:rFonts w:ascii="Courier New" w:eastAsia="Times New Roman" w:hAnsi="Courier New" w:cs="Courier New"/>
+          <w:color w:val="908B25"/>
+          <w:sz w:val="20"/>
+          <w:szCs w:val="20"/>
+        </w:rPr>
+        <w:t>NULL</w:t>
+      </w:r>
+      <w:r>
+        <w:rPr>
+          <w:rFonts w:ascii="Courier New" w:eastAsia="Times New Roman" w:hAnsi="Courier New" w:cs="Courier New"/>
+          <w:color w:val="A9B7C6"/>
+          <w:sz w:val="20"/>
+          <w:szCs w:val="20"/>
+        </w:rPr>
+        <w:t>){</w:t>
+      </w:r>
+      <w:r>
+        <w:rPr>
+          <w:rFonts w:ascii="Courier New" w:eastAsia="Times New Roman" w:hAnsi="Courier New" w:cs="Courier New"/>
+          <w:color w:val="A9B7C6"/>
+          <w:sz w:val="20"/>
+          <w:szCs w:val="20"/>
+        </w:rPr>
+        <w:br/>
+        <w:t xml:space="preserve">            addNodeAndPromoteList(run</w:t>
+      </w:r>
+      <w:r>
+        <w:rPr>
+          <w:rFonts w:ascii="Courier New" w:eastAsia="Times New Roman" w:hAnsi="Courier New" w:cs="Courier New"/>
+          <w:color w:val="CC7832"/>
+          <w:sz w:val="20"/>
+          <w:szCs w:val="20"/>
+        </w:rPr>
+        <w:t>,</w:t>
+      </w:r>
+      <w:r>
+        <w:rPr>
+          <w:rFonts w:ascii="Courier New" w:eastAsia="Times New Roman" w:hAnsi="Courier New" w:cs="Courier New"/>
+          <w:color w:val="A9B7C6"/>
+          <w:sz w:val="20"/>
+          <w:szCs w:val="20"/>
+        </w:rPr>
+        <w:t>&amp;list2)</w:t>
+      </w:r>
+      <w:r>
+        <w:rPr>
+          <w:rFonts w:ascii="Courier New" w:eastAsia="Times New Roman" w:hAnsi="Courier New" w:cs="Courier New"/>
+          <w:color w:val="CC7832"/>
+          <w:sz w:val="20"/>
+          <w:szCs w:val="20"/>
+        </w:rPr>
+        <w:t>;</w:t>
+      </w:r>
+      <w:r>
+        <w:rPr>
+          <w:rFonts w:ascii="Courier New" w:eastAsia="Times New Roman" w:hAnsi="Courier New" w:cs="Courier New"/>
+          <w:color w:val="CC7832"/>
+          <w:sz w:val="20"/>
+          <w:szCs w:val="20"/>
+        </w:rPr>
+        <w:br/>
+        <w:t xml:space="preserve">        </w:t>
+      </w:r>
+      <w:r>
+        <w:rPr>
+          <w:rFonts w:ascii="Courier New" w:eastAsia="Times New Roman" w:hAnsi="Courier New" w:cs="Courier New"/>
+          <w:color w:val="A9B7C6"/>
+          <w:sz w:val="20"/>
+          <w:szCs w:val="20"/>
+        </w:rPr>
+        <w:t>}</w:t>
+      </w:r>
+      <w:r>
+        <w:rPr>
+          <w:rFonts w:ascii="Courier New" w:eastAsia="Times New Roman" w:hAnsi="Courier New" w:cs="Courier New"/>
+          <w:color w:val="A9B7C6"/>
+          <w:sz w:val="20"/>
+          <w:szCs w:val="20"/>
+        </w:rPr>
+        <w:br/>
+        <w:t xml:space="preserve">        </w:t>
+      </w:r>
+      <w:r>
+        <w:rPr>
+          <w:rFonts w:ascii="Courier New" w:eastAsia="Times New Roman" w:hAnsi="Courier New" w:cs="Courier New"/>
+          <w:color w:val="CC7832"/>
+          <w:sz w:val="20"/>
+          <w:szCs w:val="20"/>
+        </w:rPr>
+        <w:t>else if</w:t>
+      </w:r>
+      <w:r>
+        <w:rPr>
+          <w:rFonts w:ascii="Courier New" w:eastAsia="Times New Roman" w:hAnsi="Courier New" w:cs="Courier New"/>
+          <w:color w:val="A9B7C6"/>
+          <w:sz w:val="20"/>
+          <w:szCs w:val="20"/>
+        </w:rPr>
+        <w:t xml:space="preserve">(list2 == </w:t>
+      </w:r>
+      <w:r>
+        <w:rPr>
+          <w:rFonts w:ascii="Courier New" w:eastAsia="Times New Roman" w:hAnsi="Courier New" w:cs="Courier New"/>
+          <w:color w:val="908B25"/>
+          <w:sz w:val="20"/>
+          <w:szCs w:val="20"/>
+        </w:rPr>
+        <w:t>NULL</w:t>
+      </w:r>
+      <w:r>
+        <w:rPr>
+          <w:rFonts w:ascii="Courier New" w:eastAsia="Times New Roman" w:hAnsi="Courier New" w:cs="Courier New"/>
+          <w:color w:val="A9B7C6"/>
+          <w:sz w:val="20"/>
+          <w:szCs w:val="20"/>
+        </w:rPr>
+        <w:t>) {</w:t>
+      </w:r>
+      <w:r>
+        <w:rPr>
+          <w:rFonts w:ascii="Courier New" w:eastAsia="Times New Roman" w:hAnsi="Courier New" w:cs="Courier New"/>
+          <w:color w:val="A9B7C6"/>
+          <w:sz w:val="20"/>
+          <w:szCs w:val="20"/>
+        </w:rPr>
+        <w:br/>
+        <w:t xml:space="preserve">            addNodeAndPromoteList(run</w:t>
+      </w:r>
+      <w:r>
+        <w:rPr>
+          <w:rFonts w:ascii="Courier New" w:eastAsia="Times New Roman" w:hAnsi="Courier New" w:cs="Courier New"/>
+          <w:color w:val="CC7832"/>
+          <w:sz w:val="20"/>
+          <w:szCs w:val="20"/>
+        </w:rPr>
+        <w:t>,</w:t>
+      </w:r>
+      <w:r>
+        <w:rPr>
+          <w:rFonts w:ascii="Courier New" w:eastAsia="Times New Roman" w:hAnsi="Courier New" w:cs="Courier New"/>
+          <w:color w:val="A9B7C6"/>
+          <w:sz w:val="20"/>
+          <w:szCs w:val="20"/>
+        </w:rPr>
+        <w:t>&amp;list1)</w:t>
+      </w:r>
+      <w:r>
+        <w:rPr>
+          <w:rFonts w:ascii="Courier New" w:eastAsia="Times New Roman" w:hAnsi="Courier New" w:cs="Courier New"/>
+          <w:color w:val="CC7832"/>
+          <w:sz w:val="20"/>
+          <w:szCs w:val="20"/>
+        </w:rPr>
+        <w:t>;</w:t>
+      </w:r>
+      <w:r>
+        <w:rPr>
+          <w:rFonts w:ascii="Courier New" w:eastAsia="Times New Roman" w:hAnsi="Courier New" w:cs="Courier New"/>
+          <w:color w:val="CC7832"/>
+          <w:sz w:val="20"/>
+          <w:szCs w:val="20"/>
+        </w:rPr>
+        <w:br/>
+        <w:t xml:space="preserve">        </w:t>
+      </w:r>
+      <w:r>
+        <w:rPr>
+          <w:rFonts w:ascii="Courier New" w:eastAsia="Times New Roman" w:hAnsi="Courier New" w:cs="Courier New"/>
+          <w:color w:val="A9B7C6"/>
+          <w:sz w:val="20"/>
+          <w:szCs w:val="20"/>
+        </w:rPr>
+        <w:t>}</w:t>
+      </w:r>
+      <w:r>
+        <w:rPr>
+          <w:rFonts w:ascii="Courier New" w:eastAsia="Times New Roman" w:hAnsi="Courier New" w:cs="Courier New"/>
+          <w:color w:val="A9B7C6"/>
+          <w:sz w:val="20"/>
+          <w:szCs w:val="20"/>
+        </w:rPr>
+        <w:br/>
+        <w:t xml:space="preserve">        </w:t>
+      </w:r>
+      <w:r>
+        <w:rPr>
+          <w:rFonts w:ascii="Courier New" w:eastAsia="Times New Roman" w:hAnsi="Courier New" w:cs="Courier New"/>
+          <w:color w:val="CC7832"/>
+          <w:sz w:val="20"/>
+          <w:szCs w:val="20"/>
+        </w:rPr>
+        <w:t>else if</w:t>
+      </w:r>
+      <w:r>
+        <w:rPr>
+          <w:rFonts w:ascii="Courier New" w:eastAsia="Times New Roman" w:hAnsi="Courier New" w:cs="Courier New"/>
+          <w:color w:val="A9B7C6"/>
+          <w:sz w:val="20"/>
+          <w:szCs w:val="20"/>
+        </w:rPr>
+        <w:t>(list1-&gt;</w:t>
+      </w:r>
+      <w:r>
+        <w:rPr>
+          <w:rFonts w:ascii="Courier New" w:eastAsia="Times New Roman" w:hAnsi="Courier New" w:cs="Courier New"/>
+          <w:color w:val="9373A5"/>
+          <w:sz w:val="20"/>
+          <w:szCs w:val="20"/>
+        </w:rPr>
+        <w:t xml:space="preserve">x </w:t>
+      </w:r>
+      <w:r>
+        <w:rPr>
+          <w:rFonts w:ascii="Courier New" w:eastAsia="Times New Roman" w:hAnsi="Courier New" w:cs="Courier New"/>
+          <w:color w:val="A9B7C6"/>
+          <w:sz w:val="20"/>
+          <w:szCs w:val="20"/>
+        </w:rPr>
+        <w:t>&lt; list2-&gt;</w:t>
+      </w:r>
+      <w:r>
+        <w:rPr>
+          <w:rFonts w:ascii="Courier New" w:eastAsia="Times New Roman" w:hAnsi="Courier New" w:cs="Courier New"/>
+          <w:color w:val="9373A5"/>
+          <w:sz w:val="20"/>
+          <w:szCs w:val="20"/>
+        </w:rPr>
+        <w:t>x</w:t>
+      </w:r>
+      <w:r>
+        <w:rPr>
+          <w:rFonts w:ascii="Courier New" w:eastAsia="Times New Roman" w:hAnsi="Courier New" w:cs="Courier New"/>
+          <w:color w:val="A9B7C6"/>
+          <w:sz w:val="20"/>
+          <w:szCs w:val="20"/>
+        </w:rPr>
+        <w:t>){</w:t>
+      </w:r>
+      <w:r>
+        <w:rPr>
+          <w:rFonts w:ascii="Courier New" w:eastAsia="Times New Roman" w:hAnsi="Courier New" w:cs="Courier New"/>
+          <w:color w:val="A9B7C6"/>
+          <w:sz w:val="20"/>
+          <w:szCs w:val="20"/>
+        </w:rPr>
+        <w:br/>
+        <w:t xml:space="preserve">            addNodeAndPromoteList(run</w:t>
+      </w:r>
+      <w:r>
+        <w:rPr>
+          <w:rFonts w:ascii="Courier New" w:eastAsia="Times New Roman" w:hAnsi="Courier New" w:cs="Courier New"/>
+          <w:color w:val="CC7832"/>
+          <w:sz w:val="20"/>
+          <w:szCs w:val="20"/>
+        </w:rPr>
+        <w:t>,</w:t>
+      </w:r>
+      <w:r>
+        <w:rPr>
+          <w:rFonts w:ascii="Courier New" w:eastAsia="Times New Roman" w:hAnsi="Courier New" w:cs="Courier New"/>
+          <w:color w:val="A9B7C6"/>
+          <w:sz w:val="20"/>
+          <w:szCs w:val="20"/>
+        </w:rPr>
+        <w:t>&amp;list1)</w:t>
+      </w:r>
+      <w:r>
+        <w:rPr>
+          <w:rFonts w:ascii="Courier New" w:eastAsia="Times New Roman" w:hAnsi="Courier New" w:cs="Courier New"/>
+          <w:color w:val="CC7832"/>
+          <w:sz w:val="20"/>
+          <w:szCs w:val="20"/>
+        </w:rPr>
+        <w:t>;</w:t>
+      </w:r>
+      <w:r>
+        <w:rPr>
+          <w:rFonts w:ascii="Courier New" w:eastAsia="Times New Roman" w:hAnsi="Courier New" w:cs="Courier New"/>
+          <w:color w:val="CC7832"/>
+          <w:sz w:val="20"/>
+          <w:szCs w:val="20"/>
+        </w:rPr>
+        <w:br/>
+        <w:t xml:space="preserve">        </w:t>
+      </w:r>
+      <w:r>
+        <w:rPr>
+          <w:rFonts w:ascii="Courier New" w:eastAsia="Times New Roman" w:hAnsi="Courier New" w:cs="Courier New"/>
+          <w:color w:val="A9B7C6"/>
+          <w:sz w:val="20"/>
+          <w:szCs w:val="20"/>
+        </w:rPr>
+        <w:t>}</w:t>
+      </w:r>
+      <w:r>
+        <w:rPr>
+          <w:rFonts w:ascii="Courier New" w:eastAsia="Times New Roman" w:hAnsi="Courier New" w:cs="Courier New"/>
+          <w:color w:val="A9B7C6"/>
+          <w:sz w:val="20"/>
+          <w:szCs w:val="20"/>
+        </w:rPr>
+        <w:br/>
+        <w:t xml:space="preserve">        </w:t>
+      </w:r>
+      <w:r>
+        <w:rPr>
+          <w:rFonts w:ascii="Courier New" w:eastAsia="Times New Roman" w:hAnsi="Courier New" w:cs="Courier New"/>
+          <w:color w:val="CC7832"/>
+          <w:sz w:val="20"/>
+          <w:szCs w:val="20"/>
+        </w:rPr>
+        <w:t>else</w:t>
+      </w:r>
+      <w:r>
+        <w:rPr>
+          <w:rFonts w:ascii="Courier New" w:eastAsia="Times New Roman" w:hAnsi="Courier New" w:cs="Courier New"/>
+          <w:color w:val="A9B7C6"/>
+          <w:sz w:val="20"/>
+          <w:szCs w:val="20"/>
+        </w:rPr>
+        <w:t>{</w:t>
+      </w:r>
+      <w:r>
+        <w:rPr>
+          <w:rFonts w:ascii="Courier New" w:eastAsia="Times New Roman" w:hAnsi="Courier New" w:cs="Courier New"/>
+          <w:color w:val="A9B7C6"/>
+          <w:sz w:val="20"/>
+          <w:szCs w:val="20"/>
+        </w:rPr>
+        <w:br/>
+        <w:t xml:space="preserve">            </w:t>
+      </w:r>
+      <w:r>
+        <w:rPr>
+          <w:rFonts w:ascii="Courier New" w:eastAsia="Times New Roman" w:hAnsi="Courier New" w:cs="Courier New"/>
+          <w:color w:val="908B25"/>
+          <w:sz w:val="20"/>
+          <w:szCs w:val="20"/>
+        </w:rPr>
+        <w:t>assert</w:t>
+      </w:r>
+      <w:r>
+        <w:rPr>
+          <w:rFonts w:ascii="Courier New" w:eastAsia="Times New Roman" w:hAnsi="Courier New" w:cs="Courier New"/>
+          <w:color w:val="A9B7C6"/>
+          <w:sz w:val="20"/>
+          <w:szCs w:val="20"/>
+        </w:rPr>
+        <w:t>(list2-&gt;</w:t>
+      </w:r>
+      <w:r>
+        <w:rPr>
+          <w:rFonts w:ascii="Courier New" w:eastAsia="Times New Roman" w:hAnsi="Courier New" w:cs="Courier New"/>
+          <w:color w:val="9373A5"/>
+          <w:sz w:val="20"/>
+          <w:szCs w:val="20"/>
+        </w:rPr>
+        <w:t xml:space="preserve">x </w:t>
+      </w:r>
+      <w:r>
+        <w:rPr>
+          <w:rFonts w:ascii="Courier New" w:eastAsia="Times New Roman" w:hAnsi="Courier New" w:cs="Courier New"/>
+          <w:color w:val="A9B7C6"/>
+          <w:sz w:val="20"/>
+          <w:szCs w:val="20"/>
+        </w:rPr>
+        <w:t>&lt;= list1-&gt;</w:t>
+      </w:r>
+      <w:r>
+        <w:rPr>
+          <w:rFonts w:ascii="Courier New" w:eastAsia="Times New Roman" w:hAnsi="Courier New" w:cs="Courier New"/>
+          <w:color w:val="9373A5"/>
+          <w:sz w:val="20"/>
+          <w:szCs w:val="20"/>
+        </w:rPr>
+        <w:t>x</w:t>
+      </w:r>
+      <w:r>
+        <w:rPr>
+          <w:rFonts w:ascii="Courier New" w:eastAsia="Times New Roman" w:hAnsi="Courier New" w:cs="Courier New"/>
+          <w:color w:val="A9B7C6"/>
+          <w:sz w:val="20"/>
+          <w:szCs w:val="20"/>
+        </w:rPr>
+        <w:t>)</w:t>
+      </w:r>
+      <w:r>
+        <w:rPr>
+          <w:rFonts w:ascii="Courier New" w:eastAsia="Times New Roman" w:hAnsi="Courier New" w:cs="Courier New"/>
+          <w:color w:val="CC7832"/>
+          <w:sz w:val="20"/>
+          <w:szCs w:val="20"/>
+        </w:rPr>
+        <w:t>;</w:t>
+      </w:r>
+      <w:r>
+        <w:rPr>
+          <w:rFonts w:ascii="Courier New" w:eastAsia="Times New Roman" w:hAnsi="Courier New" w:cs="Courier New"/>
+          <w:color w:val="CC7832"/>
+          <w:sz w:val="20"/>
+          <w:szCs w:val="20"/>
+        </w:rPr>
+        <w:br/>
+        <w:t xml:space="preserve">            </w:t>
+      </w:r>
+      <w:r>
+        <w:rPr>
+          <w:rFonts w:ascii="Courier New" w:eastAsia="Times New Roman" w:hAnsi="Courier New" w:cs="Courier New"/>
+          <w:color w:val="A9B7C6"/>
+          <w:sz w:val="20"/>
+          <w:szCs w:val="20"/>
+        </w:rPr>
+        <w:t>addNodeAndPromoteList(run</w:t>
+      </w:r>
+      <w:r>
+        <w:rPr>
+          <w:rFonts w:ascii="Courier New" w:eastAsia="Times New Roman" w:hAnsi="Courier New" w:cs="Courier New"/>
+          <w:color w:val="CC7832"/>
+          <w:sz w:val="20"/>
+          <w:szCs w:val="20"/>
+        </w:rPr>
+        <w:t>,</w:t>
+      </w:r>
+      <w:r>
+        <w:rPr>
+          <w:rFonts w:ascii="Courier New" w:eastAsia="Times New Roman" w:hAnsi="Courier New" w:cs="Courier New"/>
+          <w:color w:val="A9B7C6"/>
+          <w:sz w:val="20"/>
+          <w:szCs w:val="20"/>
+        </w:rPr>
+        <w:t>&amp;list2)</w:t>
+      </w:r>
+      <w:r>
+        <w:rPr>
+          <w:rFonts w:ascii="Courier New" w:eastAsia="Times New Roman" w:hAnsi="Courier New" w:cs="Courier New"/>
+          <w:color w:val="CC7832"/>
+          <w:sz w:val="20"/>
+          <w:szCs w:val="20"/>
+        </w:rPr>
+        <w:t>;</w:t>
+      </w:r>
+      <w:r>
+        <w:rPr>
+          <w:rFonts w:ascii="Courier New" w:eastAsia="Times New Roman" w:hAnsi="Courier New" w:cs="Courier New"/>
+          <w:color w:val="CC7832"/>
+          <w:sz w:val="20"/>
+          <w:szCs w:val="20"/>
+        </w:rPr>
+        <w:br/>
+        <w:t xml:space="preserve">        </w:t>
+      </w:r>
+      <w:r>
+        <w:rPr>
+          <w:rFonts w:ascii="Courier New" w:eastAsia="Times New Roman" w:hAnsi="Courier New" w:cs="Courier New"/>
+          <w:color w:val="A9B7C6"/>
+          <w:sz w:val="20"/>
+          <w:szCs w:val="20"/>
+        </w:rPr>
+        <w:t>}</w:t>
+      </w:r>
+      <w:r>
+        <w:rPr>
+          <w:rFonts w:ascii="Courier New" w:eastAsia="Times New Roman" w:hAnsi="Courier New" w:cs="Courier New"/>
+          <w:color w:val="A9B7C6"/>
+          <w:sz w:val="20"/>
+          <w:szCs w:val="20"/>
+        </w:rPr>
+        <w:br/>
+        <w:t xml:space="preserve">    }</w:t>
+      </w:r>
+      <w:r>
+        <w:rPr>
+          <w:rFonts w:ascii="Courier New" w:eastAsia="Times New Roman" w:hAnsi="Courier New" w:cs="Courier New"/>
+          <w:color w:val="A9B7C6"/>
+          <w:sz w:val="20"/>
+          <w:szCs w:val="20"/>
+        </w:rPr>
+        <w:br/>
+        <w:t xml:space="preserve">    (*mergedOut)-&gt;</w:t>
+      </w:r>
+      <w:r>
+        <w:rPr>
+          <w:rFonts w:ascii="Courier New" w:eastAsia="Times New Roman" w:hAnsi="Courier New" w:cs="Courier New"/>
+          <w:color w:val="9373A5"/>
+          <w:sz w:val="20"/>
+          <w:szCs w:val="20"/>
+        </w:rPr>
+        <w:t xml:space="preserve">x </w:t>
+      </w:r>
+      <w:r>
+        <w:rPr>
+          <w:rFonts w:ascii="Courier New" w:eastAsia="Times New Roman" w:hAnsi="Courier New" w:cs="Courier New"/>
+          <w:color w:val="A9B7C6"/>
+          <w:sz w:val="20"/>
+          <w:szCs w:val="20"/>
+        </w:rPr>
+        <w:t>= start-&gt;</w:t>
+      </w:r>
+      <w:r>
+        <w:rPr>
+          <w:rFonts w:ascii="Courier New" w:eastAsia="Times New Roman" w:hAnsi="Courier New" w:cs="Courier New"/>
+          <w:color w:val="9373A5"/>
+          <w:sz w:val="20"/>
+          <w:szCs w:val="20"/>
+        </w:rPr>
+        <w:t>x</w:t>
+      </w:r>
+      <w:r>
+        <w:rPr>
+          <w:rFonts w:ascii="Courier New" w:eastAsia="Times New Roman" w:hAnsi="Courier New" w:cs="Courier New"/>
+          <w:color w:val="CC7832"/>
+          <w:sz w:val="20"/>
+          <w:szCs w:val="20"/>
+        </w:rPr>
+        <w:t>;</w:t>
+      </w:r>
+      <w:r>
+        <w:rPr>
+          <w:rFonts w:ascii="Courier New" w:eastAsia="Times New Roman" w:hAnsi="Courier New" w:cs="Courier New"/>
+          <w:color w:val="CC7832"/>
+          <w:sz w:val="20"/>
+          <w:szCs w:val="20"/>
+        </w:rPr>
+        <w:br/>
+        <w:t xml:space="preserve">    </w:t>
+      </w:r>
+      <w:r>
+        <w:rPr>
+          <w:rFonts w:ascii="Courier New" w:eastAsia="Times New Roman" w:hAnsi="Courier New" w:cs="Courier New"/>
+          <w:color w:val="A9B7C6"/>
+          <w:sz w:val="20"/>
+          <w:szCs w:val="20"/>
+        </w:rPr>
+        <w:t>(*mergedOut)-&gt;</w:t>
+      </w:r>
+      <w:r>
+        <w:rPr>
+          <w:rFonts w:ascii="Courier New" w:eastAsia="Times New Roman" w:hAnsi="Courier New" w:cs="Courier New"/>
+          <w:color w:val="9373A5"/>
+          <w:sz w:val="20"/>
+          <w:szCs w:val="20"/>
+        </w:rPr>
+        <w:t xml:space="preserve">next </w:t>
+      </w:r>
+      <w:r>
+        <w:rPr>
+          <w:rFonts w:ascii="Courier New" w:eastAsia="Times New Roman" w:hAnsi="Courier New" w:cs="Courier New"/>
+          <w:color w:val="A9B7C6"/>
+          <w:sz w:val="20"/>
+          <w:szCs w:val="20"/>
+        </w:rPr>
+        <w:t>= start-&gt;</w:t>
+      </w:r>
+      <w:r>
+        <w:rPr>
+          <w:rFonts w:ascii="Courier New" w:eastAsia="Times New Roman" w:hAnsi="Courier New" w:cs="Courier New"/>
+          <w:color w:val="9373A5"/>
+          <w:sz w:val="20"/>
+          <w:szCs w:val="20"/>
+        </w:rPr>
+        <w:t>next</w:t>
+      </w:r>
+      <w:r>
+        <w:rPr>
+          <w:rFonts w:ascii="Courier New" w:eastAsia="Times New Roman" w:hAnsi="Courier New" w:cs="Courier New"/>
+          <w:color w:val="CC7832"/>
+          <w:sz w:val="20"/>
+          <w:szCs w:val="20"/>
+        </w:rPr>
+        <w:t xml:space="preserve">; </w:t>
+      </w:r>
+      <w:r>
+        <w:rPr>
+          <w:rFonts w:ascii="Courier New" w:eastAsia="Times New Roman" w:hAnsi="Courier New" w:cs="Courier New"/>
+          <w:color w:val="808080"/>
+          <w:sz w:val="20"/>
+          <w:szCs w:val="20"/>
+        </w:rPr>
+        <w:t>//where is start-&gt;next</w:t>
+      </w:r>
+      <w:r>
+        <w:rPr>
+          <w:rFonts w:ascii="Courier New" w:eastAsia="Times New Roman" w:hAnsi="Courier New" w:cs="Courier New"/>
+          <w:color w:val="808080"/>
+          <w:sz w:val="20"/>
+          <w:szCs w:val="20"/>
+        </w:rPr>
+        <w:br/>
+        <w:t xml:space="preserve">    </w:t>
+      </w:r>
+      <w:r>
+        <w:rPr>
+          <w:rFonts w:ascii="Courier New" w:eastAsia="Times New Roman" w:hAnsi="Courier New" w:cs="Courier New"/>
+          <w:color w:val="CC7832"/>
+          <w:sz w:val="20"/>
+          <w:szCs w:val="20"/>
+        </w:rPr>
+        <w:t xml:space="preserve">return </w:t>
+      </w:r>
+      <w:r>
+        <w:rPr>
+          <w:rFonts w:ascii="Courier New" w:eastAsia="Times New Roman" w:hAnsi="Courier New" w:cs="Courier New"/>
+          <w:i/>
+          <w:iCs/>
+          <w:color w:val="9876AA"/>
+          <w:sz w:val="20"/>
+          <w:szCs w:val="20"/>
+        </w:rPr>
+        <w:t>SUCCESS</w:t>
+      </w:r>
+      <w:r>
+        <w:rPr>
+          <w:rFonts w:ascii="Courier New" w:eastAsia="Times New Roman" w:hAnsi="Courier New" w:cs="Courier New"/>
+          <w:color w:val="CC7832"/>
+          <w:sz w:val="20"/>
+          <w:szCs w:val="20"/>
+        </w:rPr>
+        <w:t>;</w:t>
+      </w:r>
+      <w:r>
+        <w:rPr>
+          <w:rFonts w:ascii="Courier New" w:eastAsia="Times New Roman" w:hAnsi="Courier New" w:cs="Courier New"/>
+          <w:color w:val="CC7832"/>
+          <w:sz w:val="20"/>
+          <w:szCs w:val="20"/>
+        </w:rPr>
+        <w:br/>
+      </w:r>
+      <w:r>
+        <w:rPr>
+          <w:rFonts w:ascii="Courier New" w:eastAsia="Times New Roman" w:hAnsi="Courier New" w:cs="Courier New"/>
+          <w:color w:val="A9B7C6"/>
+          <w:sz w:val="20"/>
+          <w:szCs w:val="20"/>
+        </w:rPr>
+        <w:t>}</w:t>
+      </w:r>
+    </w:p>
+    <w:p>
+      <w:pPr>
+        <w:bidi/>
+        <w:rPr>
+          <w:rFonts w:hint="cs"/>
+          <w:rtl/>
+        </w:rPr>
+      </w:pPr>
+    </w:p>
     <w:sectPr>
       <w:pgSz w:w="12240" w:h="15840"/>
       <w:pgMar w:top="1440" w:right="1440" w:bottom="1440" w:left="1440" w:header="720" w:footer="720" w:gutter="0"/>
@@ -84,9 +2907,9 @@
 <file path=word/numbering.xml><?xml version="1.0" encoding="utf-8"?>
 <w:numbering xmlns:wpc="http://schemas.microsoft.com/office/word/2010/wordprocessingCanvas" xmlns:cx="http://schemas.microsoft.com/office/drawing/2014/chartex" xmlns:cx1="http://schemas.microsoft.com/office/drawing/2015/9/8/chartex" xmlns:cx2="http://schemas.microsoft.com/office/drawing/2015/10/21/chartex" xmlns:cx3="http://schemas.microsoft.com/office/drawing/2016/5/9/chartex" xmlns:cx4="http://schemas.microsoft.com/office/drawing/2016/5/10/chartex" xmlns:cx5="http://schemas.microsoft.com/office/drawing/2016/5/11/chartex" xmlns:cx6="http://schemas.microsoft.com/office/drawing/2016/5/12/chartex" xmlns:cx7="http://schemas.microsoft.com/office/drawing/2016/5/13/chartex" xmlns:cx8="http://schemas.microsoft.com/office/drawing/2016/5/14/chartex" xmlns:mc="http://schemas.openxmlformats.org/markup-compatibility/2006" xmlns:aink="http://schemas.microsoft.com/office/drawing/2016/ink" xmlns:am3d="http://schemas.microsoft.com/office/drawing/2017/model3d" xmlns:o="urn:schemas-microsoft-com:office:office" xmlns:r="http://schemas.openxmlformats.org/officeDocument/2006/relationships" xmlns:m="http://schemas.openxmlformats.org/officeDocument/2006/math" xmlns:v="urn:schemas-microsoft-com:vml" xmlns:wp14="http://schemas.microsoft.com/office/word/2010/wordprocessingDrawing" xmlns:wp="http://schemas.openxmlformats.org/drawingml/2006/wordprocessingDrawing" xmlns:w10="urn:schemas-microsoft-com:office:word" xmlns:w="http://schemas.openxmlformats.org/wordprocessingml/2006/main" xmlns:w14="http://schemas.microsoft.com/office/word/2010/wordml" xmlns:w15="http://schemas.microsoft.com/office/word/2012/wordml" xmlns:w16cex="http://schemas.microsoft.com/office/word/2018/wordml/cex" xmlns:w16cid="http://schemas.microsoft.com/office/word/2016/wordml/cid" xmlns:w16="http://schemas.microsoft.com/office/word/2018/wordml" xmlns:w16sdtdh="http://schemas.microsoft.com/office/word/2020/wordml/sdtdatahash" xmlns:w16se="http://schemas.microsoft.com/office/word/2015/wordml/symex" xmlns:wpg="http://schemas.microsoft.com/office/word/2010/wordprocessingGroup" xmlns:wpi="http://schemas.microsoft.com/office/word/2010/wordprocessingInk" xmlns:wne="http://schemas.microsoft.com/office/word/2006/wordml" xmlns:wps="http://schemas.microsoft.com/office/word/2010/wordprocessingShape" mc:Ignorable="w14 w15 w16se w16cid w16 w16cex w16sdtdh wp14">
   <w:abstractNum w:abstractNumId="0" w15:restartNumberingAfterBreak="0">
-    <w:nsid w:val="74FA75AC"/>
+    <w:nsid w:val="10AA7700"/>
     <w:multiLevelType w:val="hybridMultilevel"/>
-    <w:tmpl w:val="B936BA8E"/>
+    <w:tmpl w:val="C70EDE6E"/>
     <w:lvl w:ilvl="0" w:tplc="0409000F">
       <w:start w:val="1"/>
       <w:numFmt w:val="decimal"/>
@@ -172,8 +2995,192 @@
       </w:pPr>
     </w:lvl>
   </w:abstractNum>
+  <w:abstractNum w:abstractNumId="1" w15:restartNumberingAfterBreak="0">
+    <w:nsid w:val="63FE5ED0"/>
+    <w:multiLevelType w:val="hybridMultilevel"/>
+    <w:tmpl w:val="80027496"/>
+    <w:lvl w:ilvl="0" w:tplc="0409000F">
+      <w:start w:val="1"/>
+      <w:numFmt w:val="decimal"/>
+      <w:lvlText w:val="%1."/>
+      <w:lvlJc w:val="left"/>
+      <w:pPr>
+        <w:ind w:left="720" w:hanging="360"/>
+      </w:pPr>
+      <w:rPr>
+        <w:rFonts w:hint="default"/>
+      </w:rPr>
+    </w:lvl>
+    <w:lvl w:ilvl="1" w:tplc="04090019" w:tentative="1">
+      <w:start w:val="1"/>
+      <w:numFmt w:val="lowerLetter"/>
+      <w:lvlText w:val="%2."/>
+      <w:lvlJc w:val="left"/>
+      <w:pPr>
+        <w:ind w:left="1440" w:hanging="360"/>
+      </w:pPr>
+    </w:lvl>
+    <w:lvl w:ilvl="2" w:tplc="0409001B" w:tentative="1">
+      <w:start w:val="1"/>
+      <w:numFmt w:val="lowerRoman"/>
+      <w:lvlText w:val="%3."/>
+      <w:lvlJc w:val="right"/>
+      <w:pPr>
+        <w:ind w:left="2160" w:hanging="180"/>
+      </w:pPr>
+    </w:lvl>
+    <w:lvl w:ilvl="3" w:tplc="0409000F" w:tentative="1">
+      <w:start w:val="1"/>
+      <w:numFmt w:val="decimal"/>
+      <w:lvlText w:val="%4."/>
+      <w:lvlJc w:val="left"/>
+      <w:pPr>
+        <w:ind w:left="2880" w:hanging="360"/>
+      </w:pPr>
+    </w:lvl>
+    <w:lvl w:ilvl="4" w:tplc="04090019" w:tentative="1">
+      <w:start w:val="1"/>
+      <w:numFmt w:val="lowerLetter"/>
+      <w:lvlText w:val="%5."/>
+      <w:lvlJc w:val="left"/>
+      <w:pPr>
+        <w:ind w:left="3600" w:hanging="360"/>
+      </w:pPr>
+    </w:lvl>
+    <w:lvl w:ilvl="5" w:tplc="0409001B" w:tentative="1">
+      <w:start w:val="1"/>
+      <w:numFmt w:val="lowerRoman"/>
+      <w:lvlText w:val="%6."/>
+      <w:lvlJc w:val="right"/>
+      <w:pPr>
+        <w:ind w:left="4320" w:hanging="180"/>
+      </w:pPr>
+    </w:lvl>
+    <w:lvl w:ilvl="6" w:tplc="0409000F" w:tentative="1">
+      <w:start w:val="1"/>
+      <w:numFmt w:val="decimal"/>
+      <w:lvlText w:val="%7."/>
+      <w:lvlJc w:val="left"/>
+      <w:pPr>
+        <w:ind w:left="5040" w:hanging="360"/>
+      </w:pPr>
+    </w:lvl>
+    <w:lvl w:ilvl="7" w:tplc="04090019" w:tentative="1">
+      <w:start w:val="1"/>
+      <w:numFmt w:val="lowerLetter"/>
+      <w:lvlText w:val="%8."/>
+      <w:lvlJc w:val="left"/>
+      <w:pPr>
+        <w:ind w:left="5760" w:hanging="360"/>
+      </w:pPr>
+    </w:lvl>
+    <w:lvl w:ilvl="8" w:tplc="0409001B" w:tentative="1">
+      <w:start w:val="1"/>
+      <w:numFmt w:val="lowerRoman"/>
+      <w:lvlText w:val="%9."/>
+      <w:lvlJc w:val="right"/>
+      <w:pPr>
+        <w:ind w:left="6480" w:hanging="180"/>
+      </w:pPr>
+    </w:lvl>
+  </w:abstractNum>
+  <w:abstractNum w:abstractNumId="2" w15:restartNumberingAfterBreak="0">
+    <w:nsid w:val="74FA75AC"/>
+    <w:multiLevelType w:val="hybridMultilevel"/>
+    <w:tmpl w:val="B936BA8E"/>
+    <w:lvl w:ilvl="0" w:tplc="0409000F">
+      <w:start w:val="1"/>
+      <w:numFmt w:val="decimal"/>
+      <w:lvlText w:val="%1."/>
+      <w:lvlJc w:val="left"/>
+      <w:pPr>
+        <w:ind w:left="720" w:hanging="360"/>
+      </w:pPr>
+      <w:rPr>
+        <w:rFonts w:hint="default"/>
+      </w:rPr>
+    </w:lvl>
+    <w:lvl w:ilvl="1" w:tplc="04090019" w:tentative="1">
+      <w:start w:val="1"/>
+      <w:numFmt w:val="lowerLetter"/>
+      <w:lvlText w:val="%2."/>
+      <w:lvlJc w:val="left"/>
+      <w:pPr>
+        <w:ind w:left="1440" w:hanging="360"/>
+      </w:pPr>
+    </w:lvl>
+    <w:lvl w:ilvl="2" w:tplc="0409001B" w:tentative="1">
+      <w:start w:val="1"/>
+      <w:numFmt w:val="lowerRoman"/>
+      <w:lvlText w:val="%3."/>
+      <w:lvlJc w:val="right"/>
+      <w:pPr>
+        <w:ind w:left="2160" w:hanging="180"/>
+      </w:pPr>
+    </w:lvl>
+    <w:lvl w:ilvl="3" w:tplc="0409000F" w:tentative="1">
+      <w:start w:val="1"/>
+      <w:numFmt w:val="decimal"/>
+      <w:lvlText w:val="%4."/>
+      <w:lvlJc w:val="left"/>
+      <w:pPr>
+        <w:ind w:left="2880" w:hanging="360"/>
+      </w:pPr>
+    </w:lvl>
+    <w:lvl w:ilvl="4" w:tplc="04090019" w:tentative="1">
+      <w:start w:val="1"/>
+      <w:numFmt w:val="lowerLetter"/>
+      <w:lvlText w:val="%5."/>
+      <w:lvlJc w:val="left"/>
+      <w:pPr>
+        <w:ind w:left="3600" w:hanging="360"/>
+      </w:pPr>
+    </w:lvl>
+    <w:lvl w:ilvl="5" w:tplc="0409001B" w:tentative="1">
+      <w:start w:val="1"/>
+      <w:numFmt w:val="lowerRoman"/>
+      <w:lvlText w:val="%6."/>
+      <w:lvlJc w:val="right"/>
+      <w:pPr>
+        <w:ind w:left="4320" w:hanging="180"/>
+      </w:pPr>
+    </w:lvl>
+    <w:lvl w:ilvl="6" w:tplc="0409000F" w:tentative="1">
+      <w:start w:val="1"/>
+      <w:numFmt w:val="decimal"/>
+      <w:lvlText w:val="%7."/>
+      <w:lvlJc w:val="left"/>
+      <w:pPr>
+        <w:ind w:left="5040" w:hanging="360"/>
+      </w:pPr>
+    </w:lvl>
+    <w:lvl w:ilvl="7" w:tplc="04090019" w:tentative="1">
+      <w:start w:val="1"/>
+      <w:numFmt w:val="lowerLetter"/>
+      <w:lvlText w:val="%8."/>
+      <w:lvlJc w:val="left"/>
+      <w:pPr>
+        <w:ind w:left="5760" w:hanging="360"/>
+      </w:pPr>
+    </w:lvl>
+    <w:lvl w:ilvl="8" w:tplc="0409001B" w:tentative="1">
+      <w:start w:val="1"/>
+      <w:numFmt w:val="lowerRoman"/>
+      <w:lvlText w:val="%9."/>
+      <w:lvlJc w:val="right"/>
+      <w:pPr>
+        <w:ind w:left="6480" w:hanging="180"/>
+      </w:pPr>
+    </w:lvl>
+  </w:abstractNum>
   <w:num w:numId="1">
+    <w:abstractNumId w:val="2"/>
+  </w:num>
+  <w:num w:numId="2">
     <w:abstractNumId w:val="0"/>
+  </w:num>
+  <w:num w:numId="3">
+    <w:abstractNumId w:val="1"/>
   </w:num>
 </w:numbering>
 </file>
@@ -301,6 +3308,7 @@
     <w:lsdException w:name="HTML Sample" w:semiHidden="1" w:unhideWhenUsed="1"/>
     <w:lsdException w:name="HTML Typewriter" w:semiHidden="1" w:unhideWhenUsed="1"/>
     <w:lsdException w:name="HTML Variable" w:semiHidden="1" w:unhideWhenUsed="1"/>
+    <w:lsdException w:name="Normal Table" w:semiHidden="1" w:unhideWhenUsed="1"/>
     <w:lsdException w:name="annotation subject" w:semiHidden="1" w:unhideWhenUsed="1"/>
     <w:lsdException w:name="No List" w:semiHidden="1" w:unhideWhenUsed="1"/>
     <w:lsdException w:name="Outline List 1" w:semiHidden="1" w:unhideWhenUsed="1"/>
@@ -347,8 +3355,10 @@
     <w:lsdException w:name="Table Subtle 2" w:semiHidden="1" w:unhideWhenUsed="1"/>
     <w:lsdException w:name="Table Web 1" w:semiHidden="1" w:unhideWhenUsed="1"/>
     <w:lsdException w:name="Table Web 2" w:semiHidden="1" w:unhideWhenUsed="1"/>
+    <w:lsdException w:name="Table Web 3" w:semiHidden="1" w:unhideWhenUsed="1"/>
     <w:lsdException w:name="Balloon Text" w:semiHidden="1" w:unhideWhenUsed="1"/>
     <w:lsdException w:name="Table Grid" w:uiPriority="39"/>
+    <w:lsdException w:name="Table Theme" w:semiHidden="1" w:unhideWhenUsed="1"/>
     <w:lsdException w:name="Placeholder Text" w:semiHidden="1"/>
     <w:lsdException w:name="No Spacing" w:uiPriority="1" w:qFormat="1"/>
     <w:lsdException w:name="Light Shading" w:uiPriority="60"/>
@@ -574,6 +3584,49 @@
     <w:name w:val="Normal"/>
     <w:qFormat/>
   </w:style>
+  <w:style w:type="paragraph" w:styleId="Heading1">
+    <w:name w:val="heading 1"/>
+    <w:basedOn w:val="Normal"/>
+    <w:next w:val="Normal"/>
+    <w:link w:val="Heading1Char"/>
+    <w:uiPriority w:val="9"/>
+    <w:qFormat/>
+    <w:rsid w:val="002A3AC3"/>
+    <w:pPr>
+      <w:keepNext/>
+      <w:keepLines/>
+      <w:spacing w:before="240" w:after="0"/>
+      <w:outlineLvl w:val="0"/>
+    </w:pPr>
+    <w:rPr>
+      <w:rFonts w:asciiTheme="majorHAnsi" w:eastAsiaTheme="majorEastAsia" w:hAnsiTheme="majorHAnsi" w:cstheme="majorBidi"/>
+      <w:color w:val="2F5496" w:themeColor="accent1" w:themeShade="BF"/>
+      <w:sz w:val="32"/>
+      <w:szCs w:val="32"/>
+    </w:rPr>
+  </w:style>
+  <w:style w:type="paragraph" w:styleId="Heading2">
+    <w:name w:val="heading 2"/>
+    <w:basedOn w:val="Normal"/>
+    <w:next w:val="Normal"/>
+    <w:link w:val="Heading2Char"/>
+    <w:uiPriority w:val="9"/>
+    <w:unhideWhenUsed/>
+    <w:qFormat/>
+    <w:rsid w:val="00EB4C4D"/>
+    <w:pPr>
+      <w:keepNext/>
+      <w:keepLines/>
+      <w:spacing w:before="40" w:after="0"/>
+      <w:outlineLvl w:val="1"/>
+    </w:pPr>
+    <w:rPr>
+      <w:rFonts w:asciiTheme="majorHAnsi" w:eastAsiaTheme="majorEastAsia" w:hAnsiTheme="majorHAnsi" w:cstheme="majorBidi"/>
+      <w:color w:val="2F5496" w:themeColor="accent1" w:themeShade="BF"/>
+      <w:sz w:val="26"/>
+      <w:szCs w:val="26"/>
+    </w:rPr>
+  </w:style>
   <w:style w:type="character" w:default="1" w:styleId="DefaultParagraphFont">
     <w:name w:val="Default Paragraph Font"/>
     <w:uiPriority w:val="1"/>
@@ -611,6 +3664,99 @@
       <w:ind w:left="720"/>
       <w:contextualSpacing/>
     </w:pPr>
+  </w:style>
+  <w:style w:type="character" w:customStyle="1" w:styleId="Heading1Char">
+    <w:name w:val="Heading 1 Char"/>
+    <w:basedOn w:val="DefaultParagraphFont"/>
+    <w:link w:val="Heading1"/>
+    <w:uiPriority w:val="9"/>
+    <w:rsid w:val="002A3AC3"/>
+    <w:rPr>
+      <w:rFonts w:asciiTheme="majorHAnsi" w:eastAsiaTheme="majorEastAsia" w:hAnsiTheme="majorHAnsi" w:cstheme="majorBidi"/>
+      <w:color w:val="2F5496" w:themeColor="accent1" w:themeShade="BF"/>
+      <w:sz w:val="32"/>
+      <w:szCs w:val="32"/>
+    </w:rPr>
+  </w:style>
+  <w:style w:type="character" w:customStyle="1" w:styleId="Heading2Char">
+    <w:name w:val="Heading 2 Char"/>
+    <w:basedOn w:val="DefaultParagraphFont"/>
+    <w:link w:val="Heading2"/>
+    <w:uiPriority w:val="9"/>
+    <w:rsid w:val="00EB4C4D"/>
+    <w:rPr>
+      <w:rFonts w:asciiTheme="majorHAnsi" w:eastAsiaTheme="majorEastAsia" w:hAnsiTheme="majorHAnsi" w:cstheme="majorBidi"/>
+      <w:color w:val="2F5496" w:themeColor="accent1" w:themeShade="BF"/>
+      <w:sz w:val="26"/>
+      <w:szCs w:val="26"/>
+    </w:rPr>
+  </w:style>
+  <w:style w:type="paragraph" w:styleId="HTMLPreformatted">
+    <w:name w:val="HTML Preformatted"/>
+    <w:basedOn w:val="Normal"/>
+    <w:link w:val="HTMLPreformattedChar"/>
+    <w:uiPriority w:val="99"/>
+    <w:semiHidden/>
+    <w:unhideWhenUsed/>
+    <w:rsid w:val="00E8266A"/>
+    <w:pPr>
+      <w:tabs>
+        <w:tab w:val="left" w:pos="916"/>
+        <w:tab w:val="left" w:pos="1832"/>
+        <w:tab w:val="left" w:pos="2748"/>
+        <w:tab w:val="left" w:pos="3664"/>
+        <w:tab w:val="left" w:pos="4580"/>
+        <w:tab w:val="left" w:pos="5496"/>
+        <w:tab w:val="left" w:pos="6412"/>
+        <w:tab w:val="left" w:pos="7328"/>
+        <w:tab w:val="left" w:pos="8244"/>
+        <w:tab w:val="left" w:pos="9160"/>
+        <w:tab w:val="left" w:pos="10076"/>
+        <w:tab w:val="left" w:pos="10992"/>
+        <w:tab w:val="left" w:pos="11908"/>
+        <w:tab w:val="left" w:pos="12824"/>
+        <w:tab w:val="left" w:pos="13740"/>
+        <w:tab w:val="left" w:pos="14656"/>
+      </w:tabs>
+      <w:spacing w:after="0" w:line="240" w:lineRule="auto"/>
+    </w:pPr>
+    <w:rPr>
+      <w:rFonts w:ascii="Courier New" w:eastAsia="Times New Roman" w:hAnsi="Courier New" w:cs="Courier New"/>
+      <w:sz w:val="20"/>
+      <w:szCs w:val="20"/>
+    </w:rPr>
+  </w:style>
+  <w:style w:type="character" w:customStyle="1" w:styleId="HTMLPreformattedChar">
+    <w:name w:val="HTML Preformatted Char"/>
+    <w:basedOn w:val="DefaultParagraphFont"/>
+    <w:link w:val="HTMLPreformatted"/>
+    <w:uiPriority w:val="99"/>
+    <w:semiHidden/>
+    <w:rsid w:val="00E8266A"/>
+    <w:rPr>
+      <w:rFonts w:ascii="Courier New" w:eastAsia="Times New Roman" w:hAnsi="Courier New" w:cs="Courier New"/>
+      <w:sz w:val="20"/>
+      <w:szCs w:val="20"/>
+    </w:rPr>
+  </w:style>
+  <w:style w:type="table" w:styleId="TableGrid">
+    <w:name w:val="Table Grid"/>
+    <w:basedOn w:val="TableNormal"/>
+    <w:uiPriority w:val="39"/>
+    <w:rsid w:val="00335357"/>
+    <w:pPr>
+      <w:spacing w:after="0" w:line="240" w:lineRule="auto"/>
+    </w:pPr>
+    <w:tblPr>
+      <w:tblBorders>
+        <w:top w:val="single" w:sz="4" w:space="0" w:color="auto"/>
+        <w:left w:val="single" w:sz="4" w:space="0" w:color="auto"/>
+        <w:bottom w:val="single" w:sz="4" w:space="0" w:color="auto"/>
+        <w:right w:val="single" w:sz="4" w:space="0" w:color="auto"/>
+        <w:insideH w:val="single" w:sz="4" w:space="0" w:color="auto"/>
+        <w:insideV w:val="single" w:sz="4" w:space="0" w:color="auto"/>
+      </w:tblBorders>
+    </w:tblPr>
   </w:style>
 </w:styles>
 </file>

</xml_diff>